<commit_message>
Added to the intro doc and reorganized
Added to the into doc fleshed out format for required software.
</commit_message>
<xml_diff>
--- a/Intro .docx
+++ b/Intro .docx
@@ -33,6 +33,14 @@
     </w:p>
     <w:sdt>
       <w:sdtPr>
+        <w:rPr>
+          <w:rFonts w:asciiTheme="minorHAnsi" w:eastAsiaTheme="minorHAnsi" w:hAnsiTheme="minorHAnsi" w:cstheme="minorBidi"/>
+          <w:color w:val="auto"/>
+          <w:kern w:val="2"/>
+          <w:sz w:val="22"/>
+          <w:szCs w:val="22"/>
+          <w14:ligatures w14:val="standardContextual"/>
+        </w:rPr>
         <w:id w:val="584424204"/>
         <w:docPartObj>
           <w:docPartGallery w:val="Table of Contents"/>
@@ -41,15 +49,9 @@
       </w:sdtPr>
       <w:sdtEndPr>
         <w:rPr>
-          <w:rFonts w:asciiTheme="minorHAnsi" w:eastAsiaTheme="minorHAnsi" w:hAnsiTheme="minorHAnsi" w:cstheme="minorBidi"/>
           <w:b/>
           <w:bCs/>
           <w:noProof/>
-          <w:color w:val="auto"/>
-          <w:kern w:val="2"/>
-          <w:sz w:val="22"/>
-          <w:szCs w:val="22"/>
-          <w14:ligatures w14:val="standardContextual"/>
         </w:rPr>
       </w:sdtEndPr>
       <w:sdtContent>
@@ -83,7 +85,7 @@
           <w:r>
             <w:fldChar w:fldCharType="separate"/>
           </w:r>
-          <w:hyperlink w:anchor="_Toc148824702" w:history="1">
+          <w:hyperlink w:anchor="_Toc149085123" w:history="1">
             <w:r>
               <w:rPr>
                 <w:rStyle w:val="Hyperlink"/>
@@ -110,7 +112,7 @@
                 <w:noProof/>
                 <w:webHidden/>
               </w:rPr>
-              <w:instrText xml:space="preserve"> PAGEREF _Toc148824702 \h </w:instrText>
+              <w:instrText xml:space="preserve"> PAGEREF _Toc149085123 \h </w:instrText>
             </w:r>
             <w:r>
               <w:rPr>
@@ -154,7 +156,7 @@
               <w14:ligatures w14:val="standardContextual"/>
             </w:rPr>
           </w:pPr>
-          <w:hyperlink w:anchor="_Toc148824703" w:history="1">
+          <w:hyperlink w:anchor="_Toc149085124" w:history="1">
             <w:r>
               <w:rPr>
                 <w:rStyle w:val="Hyperlink"/>
@@ -181,7 +183,7 @@
                 <w:noProof/>
                 <w:webHidden/>
               </w:rPr>
-              <w:instrText xml:space="preserve"> PAGEREF _Toc148824703 \h </w:instrText>
+              <w:instrText xml:space="preserve"> PAGEREF _Toc149085124 \h </w:instrText>
             </w:r>
             <w:r>
               <w:rPr>
@@ -225,13 +227,13 @@
               <w14:ligatures w14:val="standardContextual"/>
             </w:rPr>
           </w:pPr>
-          <w:hyperlink w:anchor="_Toc148824704" w:history="1">
+          <w:hyperlink w:anchor="_Toc149085125" w:history="1">
             <w:r>
               <w:rPr>
                 <w:rStyle w:val="Hyperlink"/>
                 <w:noProof/>
               </w:rPr>
-              <w:t>Teams</w:t>
+              <w:t>Microsoft Teams</w:t>
             </w:r>
             <w:r>
               <w:rPr>
@@ -252,7 +254,7 @@
                 <w:noProof/>
                 <w:webHidden/>
               </w:rPr>
-              <w:instrText xml:space="preserve"> PAGEREF _Toc148824704 \h </w:instrText>
+              <w:instrText xml:space="preserve"> PAGEREF _Toc149085125 \h </w:instrText>
             </w:r>
             <w:r>
               <w:rPr>
@@ -296,13 +298,13 @@
               <w14:ligatures w14:val="standardContextual"/>
             </w:rPr>
           </w:pPr>
-          <w:hyperlink w:anchor="_Toc148824705" w:history="1">
+          <w:hyperlink w:anchor="_Toc149085126" w:history="1">
             <w:r>
               <w:rPr>
                 <w:rStyle w:val="Hyperlink"/>
                 <w:noProof/>
               </w:rPr>
-              <w:t>GitHub</w:t>
+              <w:t>GitHub and GitHub Desktop</w:t>
             </w:r>
             <w:r>
               <w:rPr>
@@ -323,7 +325,7 @@
                 <w:noProof/>
                 <w:webHidden/>
               </w:rPr>
-              <w:instrText xml:space="preserve"> PAGEREF _Toc148824705 \h </w:instrText>
+              <w:instrText xml:space="preserve"> PAGEREF _Toc149085126 \h </w:instrText>
             </w:r>
             <w:r>
               <w:rPr>
@@ -367,7 +369,7 @@
               <w14:ligatures w14:val="standardContextual"/>
             </w:rPr>
           </w:pPr>
-          <w:hyperlink w:anchor="_Toc148824706" w:history="1">
+          <w:hyperlink w:anchor="_Toc149085127" w:history="1">
             <w:r>
               <w:rPr>
                 <w:rStyle w:val="Hyperlink"/>
@@ -394,7 +396,7 @@
                 <w:noProof/>
                 <w:webHidden/>
               </w:rPr>
-              <w:instrText xml:space="preserve"> PAGEREF _Toc148824706 \h </w:instrText>
+              <w:instrText xml:space="preserve"> PAGEREF _Toc149085127 \h </w:instrText>
             </w:r>
             <w:r>
               <w:rPr>
@@ -414,7 +416,7 @@
                 <w:noProof/>
                 <w:webHidden/>
               </w:rPr>
-              <w:t>2</w:t>
+              <w:t>3</w:t>
             </w:r>
             <w:r>
               <w:rPr>
@@ -438,7 +440,7 @@
               <w14:ligatures w14:val="standardContextual"/>
             </w:rPr>
           </w:pPr>
-          <w:hyperlink w:anchor="_Toc148824707" w:history="1">
+          <w:hyperlink w:anchor="_Toc149085128" w:history="1">
             <w:r>
               <w:rPr>
                 <w:rStyle w:val="Hyperlink"/>
@@ -465,7 +467,7 @@
                 <w:noProof/>
                 <w:webHidden/>
               </w:rPr>
-              <w:instrText xml:space="preserve"> PAGEREF _Toc148824707 \h </w:instrText>
+              <w:instrText xml:space="preserve"> PAGEREF _Toc149085128 \h </w:instrText>
             </w:r>
             <w:r>
               <w:rPr>
@@ -485,7 +487,7 @@
                 <w:noProof/>
                 <w:webHidden/>
               </w:rPr>
-              <w:t>2</w:t>
+              <w:t>3</w:t>
             </w:r>
             <w:r>
               <w:rPr>
@@ -509,13 +511,13 @@
               <w14:ligatures w14:val="standardContextual"/>
             </w:rPr>
           </w:pPr>
-          <w:hyperlink w:anchor="_Toc148824708" w:history="1">
+          <w:hyperlink w:anchor="_Toc149085129" w:history="1">
             <w:r>
               <w:rPr>
                 <w:rStyle w:val="Hyperlink"/>
                 <w:noProof/>
               </w:rPr>
-              <w:t>Fusion</w:t>
+              <w:t>Fusion 360</w:t>
             </w:r>
             <w:r>
               <w:rPr>
@@ -536,7 +538,7 @@
                 <w:noProof/>
                 <w:webHidden/>
               </w:rPr>
-              <w:instrText xml:space="preserve"> PAGEREF _Toc148824708 \h </w:instrText>
+              <w:instrText xml:space="preserve"> PAGEREF _Toc149085129 \h </w:instrText>
             </w:r>
             <w:r>
               <w:rPr>
@@ -556,7 +558,7 @@
                 <w:noProof/>
                 <w:webHidden/>
               </w:rPr>
-              <w:t>2</w:t>
+              <w:t>3</w:t>
             </w:r>
             <w:r>
               <w:rPr>
@@ -580,7 +582,7 @@
               <w14:ligatures w14:val="standardContextual"/>
             </w:rPr>
           </w:pPr>
-          <w:hyperlink w:anchor="_Toc148824709" w:history="1">
+          <w:hyperlink w:anchor="_Toc149085130" w:history="1">
             <w:r>
               <w:rPr>
                 <w:rStyle w:val="Hyperlink"/>
@@ -607,7 +609,7 @@
                 <w:noProof/>
                 <w:webHidden/>
               </w:rPr>
-              <w:instrText xml:space="preserve"> PAGEREF _Toc148824709 \h </w:instrText>
+              <w:instrText xml:space="preserve"> PAGEREF _Toc149085130 \h </w:instrText>
             </w:r>
             <w:r>
               <w:rPr>
@@ -627,7 +629,7 @@
                 <w:noProof/>
                 <w:webHidden/>
               </w:rPr>
-              <w:t>2</w:t>
+              <w:t>3</w:t>
             </w:r>
             <w:r>
               <w:rPr>
@@ -651,7 +653,7 @@
               <w14:ligatures w14:val="standardContextual"/>
             </w:rPr>
           </w:pPr>
-          <w:hyperlink w:anchor="_Toc148824710" w:history="1">
+          <w:hyperlink w:anchor="_Toc149085131" w:history="1">
             <w:r>
               <w:rPr>
                 <w:rStyle w:val="Hyperlink"/>
@@ -678,7 +680,7 @@
                 <w:noProof/>
                 <w:webHidden/>
               </w:rPr>
-              <w:instrText xml:space="preserve"> PAGEREF _Toc148824710 \h </w:instrText>
+              <w:instrText xml:space="preserve"> PAGEREF _Toc149085131 \h </w:instrText>
             </w:r>
             <w:r>
               <w:rPr>
@@ -698,7 +700,7 @@
                 <w:noProof/>
                 <w:webHidden/>
               </w:rPr>
-              <w:t>2</w:t>
+              <w:t>4</w:t>
             </w:r>
             <w:r>
               <w:rPr>
@@ -722,7 +724,7 @@
               <w14:ligatures w14:val="standardContextual"/>
             </w:rPr>
           </w:pPr>
-          <w:hyperlink w:anchor="_Toc148824711" w:history="1">
+          <w:hyperlink w:anchor="_Toc149085132" w:history="1">
             <w:r>
               <w:rPr>
                 <w:rStyle w:val="Hyperlink"/>
@@ -749,7 +751,7 @@
                 <w:noProof/>
                 <w:webHidden/>
               </w:rPr>
-              <w:instrText xml:space="preserve"> PAGEREF _Toc148824711 \h </w:instrText>
+              <w:instrText xml:space="preserve"> PAGEREF _Toc149085132 \h </w:instrText>
             </w:r>
             <w:r>
               <w:rPr>
@@ -769,7 +771,7 @@
                 <w:noProof/>
                 <w:webHidden/>
               </w:rPr>
-              <w:t>2</w:t>
+              <w:t>4</w:t>
             </w:r>
             <w:r>
               <w:rPr>
@@ -793,7 +795,7 @@
               <w14:ligatures w14:val="standardContextual"/>
             </w:rPr>
           </w:pPr>
-          <w:hyperlink w:anchor="_Toc148824712" w:history="1">
+          <w:hyperlink w:anchor="_Toc149085133" w:history="1">
             <w:r>
               <w:rPr>
                 <w:rStyle w:val="Hyperlink"/>
@@ -820,7 +822,7 @@
                 <w:noProof/>
                 <w:webHidden/>
               </w:rPr>
-              <w:instrText xml:space="preserve"> PAGEREF _Toc148824712 \h </w:instrText>
+              <w:instrText xml:space="preserve"> PAGEREF _Toc149085133 \h </w:instrText>
             </w:r>
             <w:r>
               <w:rPr>
@@ -840,7 +842,7 @@
                 <w:noProof/>
                 <w:webHidden/>
               </w:rPr>
-              <w:t>2</w:t>
+              <w:t>4</w:t>
             </w:r>
             <w:r>
               <w:rPr>
@@ -864,7 +866,7 @@
               <w14:ligatures w14:val="standardContextual"/>
             </w:rPr>
           </w:pPr>
-          <w:hyperlink w:anchor="_Toc148824713" w:history="1">
+          <w:hyperlink w:anchor="_Toc149085134" w:history="1">
             <w:r>
               <w:rPr>
                 <w:rStyle w:val="Hyperlink"/>
@@ -891,7 +893,7 @@
                 <w:noProof/>
                 <w:webHidden/>
               </w:rPr>
-              <w:instrText xml:space="preserve"> PAGEREF _Toc148824713 \h </w:instrText>
+              <w:instrText xml:space="preserve"> PAGEREF _Toc149085134 \h </w:instrText>
             </w:r>
             <w:r>
               <w:rPr>
@@ -911,7 +913,7 @@
                 <w:noProof/>
                 <w:webHidden/>
               </w:rPr>
-              <w:t>2</w:t>
+              <w:t>4</w:t>
             </w:r>
             <w:r>
               <w:rPr>
@@ -935,12 +937,154 @@
               <w14:ligatures w14:val="standardContextual"/>
             </w:rPr>
           </w:pPr>
-          <w:hyperlink w:anchor="_Toc148824714" w:history="1">
+          <w:hyperlink w:anchor="_Toc149085135" w:history="1">
             <w:r>
               <w:rPr>
                 <w:rStyle w:val="Hyperlink"/>
                 <w:noProof/>
               </w:rPr>
+              <w:t>Fritzing</w:t>
+            </w:r>
+            <w:r>
+              <w:rPr>
+                <w:noProof/>
+                <w:webHidden/>
+              </w:rPr>
+              <w:tab/>
+            </w:r>
+            <w:r>
+              <w:rPr>
+                <w:noProof/>
+                <w:webHidden/>
+              </w:rPr>
+              <w:fldChar w:fldCharType="begin"/>
+            </w:r>
+            <w:r>
+              <w:rPr>
+                <w:noProof/>
+                <w:webHidden/>
+              </w:rPr>
+              <w:instrText xml:space="preserve"> PAGEREF _Toc149085135 \h </w:instrText>
+            </w:r>
+            <w:r>
+              <w:rPr>
+                <w:noProof/>
+                <w:webHidden/>
+              </w:rPr>
+            </w:r>
+            <w:r>
+              <w:rPr>
+                <w:noProof/>
+                <w:webHidden/>
+              </w:rPr>
+              <w:fldChar w:fldCharType="separate"/>
+            </w:r>
+            <w:r>
+              <w:rPr>
+                <w:noProof/>
+                <w:webHidden/>
+              </w:rPr>
+              <w:t>4</w:t>
+            </w:r>
+            <w:r>
+              <w:rPr>
+                <w:noProof/>
+                <w:webHidden/>
+              </w:rPr>
+              <w:fldChar w:fldCharType="end"/>
+            </w:r>
+          </w:hyperlink>
+        </w:p>
+        <w:p>
+          <w:pPr>
+            <w:pStyle w:val="TOC3"/>
+            <w:tabs>
+              <w:tab w:val="right" w:leader="dot" w:pos="9350"/>
+            </w:tabs>
+            <w:rPr>
+              <w:rFonts w:cstheme="minorBidi"/>
+              <w:noProof/>
+              <w:kern w:val="2"/>
+              <w14:ligatures w14:val="standardContextual"/>
+            </w:rPr>
+          </w:pPr>
+          <w:hyperlink w:anchor="_Toc149085136" w:history="1">
+            <w:r>
+              <w:rPr>
+                <w:rStyle w:val="Hyperlink"/>
+                <w:noProof/>
+              </w:rPr>
+              <w:t>KiCad</w:t>
+            </w:r>
+            <w:r>
+              <w:rPr>
+                <w:noProof/>
+                <w:webHidden/>
+              </w:rPr>
+              <w:tab/>
+            </w:r>
+            <w:r>
+              <w:rPr>
+                <w:noProof/>
+                <w:webHidden/>
+              </w:rPr>
+              <w:fldChar w:fldCharType="begin"/>
+            </w:r>
+            <w:r>
+              <w:rPr>
+                <w:noProof/>
+                <w:webHidden/>
+              </w:rPr>
+              <w:instrText xml:space="preserve"> PAGEREF _Toc149085136 \h </w:instrText>
+            </w:r>
+            <w:r>
+              <w:rPr>
+                <w:noProof/>
+                <w:webHidden/>
+              </w:rPr>
+            </w:r>
+            <w:r>
+              <w:rPr>
+                <w:noProof/>
+                <w:webHidden/>
+              </w:rPr>
+              <w:fldChar w:fldCharType="separate"/>
+            </w:r>
+            <w:r>
+              <w:rPr>
+                <w:noProof/>
+                <w:webHidden/>
+              </w:rPr>
+              <w:t>4</w:t>
+            </w:r>
+            <w:r>
+              <w:rPr>
+                <w:noProof/>
+                <w:webHidden/>
+              </w:rPr>
+              <w:fldChar w:fldCharType="end"/>
+            </w:r>
+          </w:hyperlink>
+        </w:p>
+        <w:p>
+          <w:pPr>
+            <w:pStyle w:val="TOC3"/>
+            <w:tabs>
+              <w:tab w:val="right" w:leader="dot" w:pos="9350"/>
+            </w:tabs>
+            <w:rPr>
+              <w:rFonts w:cstheme="minorBidi"/>
+              <w:noProof/>
+              <w:kern w:val="2"/>
+              <w14:ligatures w14:val="standardContextual"/>
+            </w:rPr>
+          </w:pPr>
+          <w:hyperlink w:anchor="_Toc149085137" w:history="1">
+            <w:r>
+              <w:rPr>
+                <w:rStyle w:val="Hyperlink"/>
+                <w:noProof/>
+              </w:rPr>
               <w:t>Easy EDA</w:t>
             </w:r>
             <w:r>
@@ -962,7 +1106,7 @@
                 <w:noProof/>
                 <w:webHidden/>
               </w:rPr>
-              <w:instrText xml:space="preserve"> PAGEREF _Toc148824714 \h </w:instrText>
+              <w:instrText xml:space="preserve"> PAGEREF _Toc149085137 \h </w:instrText>
             </w:r>
             <w:r>
               <w:rPr>
@@ -982,7 +1126,78 @@
                 <w:noProof/>
                 <w:webHidden/>
               </w:rPr>
-              <w:t>2</w:t>
+              <w:t>4</w:t>
+            </w:r>
+            <w:r>
+              <w:rPr>
+                <w:noProof/>
+                <w:webHidden/>
+              </w:rPr>
+              <w:fldChar w:fldCharType="end"/>
+            </w:r>
+          </w:hyperlink>
+        </w:p>
+        <w:p>
+          <w:pPr>
+            <w:pStyle w:val="TOC2"/>
+            <w:tabs>
+              <w:tab w:val="right" w:leader="dot" w:pos="9350"/>
+            </w:tabs>
+            <w:rPr>
+              <w:rFonts w:cstheme="minorBidi"/>
+              <w:noProof/>
+              <w:kern w:val="2"/>
+              <w14:ligatures w14:val="standardContextual"/>
+            </w:rPr>
+          </w:pPr>
+          <w:hyperlink w:anchor="_Toc149085138" w:history="1">
+            <w:r>
+              <w:rPr>
+                <w:rStyle w:val="Hyperlink"/>
+                <w:noProof/>
+              </w:rPr>
+              <w:t>FAQ’s</w:t>
+            </w:r>
+            <w:r>
+              <w:rPr>
+                <w:noProof/>
+                <w:webHidden/>
+              </w:rPr>
+              <w:tab/>
+            </w:r>
+            <w:r>
+              <w:rPr>
+                <w:noProof/>
+                <w:webHidden/>
+              </w:rPr>
+              <w:fldChar w:fldCharType="begin"/>
+            </w:r>
+            <w:r>
+              <w:rPr>
+                <w:noProof/>
+                <w:webHidden/>
+              </w:rPr>
+              <w:instrText xml:space="preserve"> PAGEREF _Toc149085138 \h </w:instrText>
+            </w:r>
+            <w:r>
+              <w:rPr>
+                <w:noProof/>
+                <w:webHidden/>
+              </w:rPr>
+            </w:r>
+            <w:r>
+              <w:rPr>
+                <w:noProof/>
+                <w:webHidden/>
+              </w:rPr>
+              <w:fldChar w:fldCharType="separate"/>
+            </w:r>
+            <w:r>
+              <w:rPr>
+                <w:noProof/>
+                <w:webHidden/>
+              </w:rPr>
+              <w:t>5</w:t>
             </w:r>
             <w:r>
               <w:rPr>
@@ -1079,7 +1294,7 @@
       <w:pPr>
         <w:pStyle w:val="Heading1"/>
       </w:pPr>
-      <w:bookmarkStart w:id="0" w:name="_Toc148824702"/>
+      <w:bookmarkStart w:id="0" w:name="_Toc149085123"/>
       <w:r>
         <w:t>Software</w:t>
       </w:r>
@@ -1090,7 +1305,7 @@
       <w:pPr>
         <w:pStyle w:val="Heading2"/>
       </w:pPr>
-      <w:bookmarkStart w:id="1" w:name="_Toc148824703"/>
+      <w:bookmarkStart w:id="1" w:name="_Toc149085124"/>
       <w:r>
         <w:t>Team Programs</w:t>
       </w:r>
@@ -1105,7 +1320,7 @@
       <w:pPr>
         <w:pStyle w:val="Heading3"/>
       </w:pPr>
-      <w:bookmarkStart w:id="2" w:name="_Toc148824704"/>
+      <w:bookmarkStart w:id="2" w:name="_Toc149085125"/>
       <w:r>
         <w:t>Microsoft Teams</w:t>
       </w:r>
@@ -1114,22 +1329,459 @@
     <w:p>
       <w:pPr>
         <w:spacing w:after="0"/>
+        <w:rPr>
+          <w:b/>
+          <w:bCs/>
+        </w:rPr>
+      </w:pPr>
+      <w:r>
+        <w:rPr>
+          <w:b/>
+          <w:bCs/>
+        </w:rPr>
+        <w:t>Purpose</w:t>
+      </w:r>
+      <w:r>
+        <w:rPr>
+          <w:b/>
+          <w:bCs/>
+        </w:rPr>
+        <w:t xml:space="preserve">: </w:t>
+      </w:r>
+      <w:r>
+        <w:t>Communication for OLVT</w:t>
+      </w:r>
+    </w:p>
+    <w:p>
+      <w:pPr>
+        <w:spacing w:after="0"/>
+        <w:rPr>
+          <w:b/>
+          <w:bCs/>
+        </w:rPr>
+      </w:pPr>
+      <w:r>
+        <w:rPr>
+          <w:b/>
+          <w:bCs/>
+        </w:rPr>
+        <w:t xml:space="preserve">Setup: </w:t>
+      </w:r>
+      <w:r>
+        <w:t>Have Microsoft Account</w:t>
+      </w:r>
+    </w:p>
+    <w:p>
+      <w:pPr>
+        <w:spacing w:after="0"/>
+        <w:rPr>
+          <w:b/>
+          <w:bCs/>
+        </w:rPr>
+      </w:pPr>
+    </w:p>
+    <w:p>
+      <w:pPr>
+        <w:spacing w:after="0"/>
+      </w:pPr>
+      <w:r>
+        <w:rPr>
+          <w:b/>
+          <w:bCs/>
+        </w:rPr>
+        <w:t xml:space="preserve">Download: </w:t>
+      </w:r>
+      <w:hyperlink r:id="rId6" w:history="1">
+        <w:r>
+          <w:rPr>
+            <w:rStyle w:val="Hyperlink"/>
+          </w:rPr>
+          <w:t>Microsof</w:t>
+        </w:r>
+        <w:r>
+          <w:rPr>
+            <w:rStyle w:val="Hyperlink"/>
+          </w:rPr>
+          <w:t>t</w:t>
+        </w:r>
+        <w:r>
+          <w:rPr>
+            <w:rStyle w:val="Hyperlink"/>
+          </w:rPr>
+          <w:t xml:space="preserve"> Teams</w:t>
+        </w:r>
+      </w:hyperlink>
+    </w:p>
+    <w:p>
+      <w:pPr>
+        <w:pStyle w:val="ListParagraph"/>
+        <w:numPr>
+          <w:ilvl w:val="0"/>
+          <w:numId w:val="1"/>
+        </w:numPr>
+        <w:spacing w:after="0"/>
+      </w:pPr>
+      <w:r>
+        <w:t>Download and sign into Teams with your VT email</w:t>
+      </w:r>
+    </w:p>
+    <w:p>
+      <w:pPr>
+        <w:pStyle w:val="ListParagraph"/>
+        <w:numPr>
+          <w:ilvl w:val="0"/>
+          <w:numId w:val="1"/>
+        </w:numPr>
+        <w:spacing w:after="0"/>
+      </w:pPr>
+      <w:r>
+        <w:t>Join General and avionics sub-team channels</w:t>
+      </w:r>
+    </w:p>
+    <w:p>
+      <w:pPr>
+        <w:pStyle w:val="ListParagraph"/>
+        <w:numPr>
+          <w:ilvl w:val="0"/>
+          <w:numId w:val="1"/>
+        </w:numPr>
+        <w:spacing w:after="0"/>
+      </w:pPr>
+      <w:r>
+        <w:t>Make sure to have notification enabled</w:t>
+      </w:r>
+    </w:p>
+    <w:p>
+      <w:pPr>
+        <w:pStyle w:val="ListParagraph"/>
+        <w:numPr>
+          <w:ilvl w:val="0"/>
+          <w:numId w:val="1"/>
+        </w:numPr>
+        <w:spacing w:after="0"/>
+      </w:pPr>
+      <w:r>
+        <w:t>Please check at least once per day</w:t>
+      </w:r>
+    </w:p>
+    <w:p>
+      <w:pPr>
+        <w:spacing w:after="0"/>
+      </w:pPr>
+    </w:p>
+    <w:p>
+      <w:pPr>
+        <w:spacing w:after="0"/>
+        <w:rPr>
+          <w:b/>
+          <w:bCs/>
+        </w:rPr>
+      </w:pPr>
+      <w:r>
+        <w:rPr>
+          <w:b/>
+          <w:bCs/>
+        </w:rPr>
+        <w:t xml:space="preserve">Why is this important? </w:t>
+      </w:r>
+    </w:p>
+    <w:p>
+      <w:pPr>
+        <w:spacing w:after="0"/>
+      </w:pPr>
+      <w:r>
+        <w:tab/>
+        <w:t xml:space="preserve">We use teams as a communication platform for the team as a whole under the general channel and </w:t>
+      </w:r>
+      <w:r>
+        <w:t xml:space="preserve">then </w:t>
+      </w:r>
+      <w:r>
+        <w:t xml:space="preserve">divide into sub-team channels. </w:t>
+      </w:r>
+    </w:p>
+    <w:p>
+      <w:pPr>
+        <w:spacing w:after="0"/>
+      </w:pPr>
+    </w:p>
+    <w:p>
+      <w:pPr>
+        <w:spacing w:after="0"/>
+      </w:pPr>
+      <w:r>
+        <w:t xml:space="preserve">Please PM me (Rob Siegfried) when you are done so I can add you to our other programs later. </w:t>
+      </w:r>
+    </w:p>
+    <w:p>
+      <w:pPr>
+        <w:spacing w:after="0"/>
       </w:pPr>
     </w:p>
     <w:p>
       <w:pPr>
         <w:pStyle w:val="Heading3"/>
       </w:pPr>
-      <w:bookmarkStart w:id="3" w:name="_Toc148824705"/>
-      <w:r>
-        <w:t>GitHub</w:t>
+      <w:bookmarkStart w:id="3" w:name="_Toc149085126"/>
+      <w:r>
+        <w:t xml:space="preserve">GitHub </w:t>
+      </w:r>
+      <w:r>
+        <w:t>and GitHub Desktop</w:t>
       </w:r>
       <w:bookmarkEnd w:id="3"/>
+    </w:p>
+    <w:p>
+      <w:pPr>
+        <w:spacing w:after="0"/>
+        <w:rPr>
+          <w:b/>
+          <w:bCs/>
+        </w:rPr>
+      </w:pPr>
+      <w:r>
+        <w:rPr>
+          <w:b/>
+          <w:bCs/>
+        </w:rPr>
+        <w:t xml:space="preserve">Use: </w:t>
+      </w:r>
+      <w:r>
+        <w:t>Version Control and File Sharing</w:t>
+      </w:r>
+    </w:p>
+    <w:p>
+      <w:pPr>
+        <w:spacing w:after="0"/>
+        <w:rPr>
+          <w:b/>
+          <w:bCs/>
+        </w:rPr>
+      </w:pPr>
+      <w:r>
+        <w:rPr>
+          <w:b/>
+          <w:bCs/>
+        </w:rPr>
+        <w:t xml:space="preserve">Setup: </w:t>
+      </w:r>
+    </w:p>
+    <w:p>
+      <w:pPr>
+        <w:pStyle w:val="ListParagraph"/>
+        <w:numPr>
+          <w:ilvl w:val="0"/>
+          <w:numId w:val="5"/>
+        </w:numPr>
+        <w:spacing w:after="0"/>
+      </w:pPr>
+      <w:r>
+        <w:t xml:space="preserve">Goto </w:t>
+      </w:r>
+      <w:hyperlink r:id="rId7" w:history="1">
+        <w:r>
+          <w:rPr>
+            <w:rStyle w:val="Hyperlink"/>
+          </w:rPr>
+          <w:t>GitHub.com</w:t>
+        </w:r>
+      </w:hyperlink>
+    </w:p>
+    <w:p>
+      <w:pPr>
+        <w:pStyle w:val="ListParagraph"/>
+        <w:numPr>
+          <w:ilvl w:val="0"/>
+          <w:numId w:val="5"/>
+        </w:numPr>
+        <w:spacing w:after="0"/>
+      </w:pPr>
+      <w:r>
+        <w:t>Make an account using your VT email</w:t>
+      </w:r>
+    </w:p>
+    <w:p>
+      <w:pPr>
+        <w:pStyle w:val="ListParagraph"/>
+        <w:numPr>
+          <w:ilvl w:val="0"/>
+          <w:numId w:val="5"/>
+        </w:numPr>
+        <w:spacing w:after="0"/>
+      </w:pPr>
+      <w:r>
+        <w:t>PM team lead on Microsoft Teams with your email to get added to the organization</w:t>
+      </w:r>
+    </w:p>
+    <w:p>
+      <w:pPr>
+        <w:pStyle w:val="ListParagraph"/>
+        <w:numPr>
+          <w:ilvl w:val="0"/>
+          <w:numId w:val="5"/>
+        </w:numPr>
+        <w:spacing w:after="0"/>
+      </w:pPr>
+      <w:r>
+        <w:t xml:space="preserve">Accept your invitation to the GitHub organization  </w:t>
+      </w:r>
       <w:r>
         <w:t xml:space="preserve"> </w:t>
       </w:r>
-      <w:r>
-        <w:t>and GitHub Desktop</w:t>
+    </w:p>
+    <w:p>
+      <w:pPr>
+        <w:spacing w:after="0"/>
+        <w:rPr>
+          <w:b/>
+          <w:bCs/>
+        </w:rPr>
+      </w:pPr>
+    </w:p>
+    <w:p>
+      <w:pPr>
+        <w:spacing w:after="0"/>
+      </w:pPr>
+      <w:r>
+        <w:rPr>
+          <w:b/>
+          <w:bCs/>
+        </w:rPr>
+        <w:t xml:space="preserve">Download: </w:t>
+      </w:r>
+      <w:hyperlink r:id="rId8" w:history="1">
+        <w:r>
+          <w:rPr>
+            <w:rStyle w:val="Hyperlink"/>
+          </w:rPr>
+          <w:t>GitHub Desktop</w:t>
+        </w:r>
+      </w:hyperlink>
+    </w:p>
+    <w:p>
+      <w:pPr>
+        <w:pStyle w:val="ListParagraph"/>
+        <w:numPr>
+          <w:ilvl w:val="0"/>
+          <w:numId w:val="6"/>
+        </w:numPr>
+        <w:spacing w:after="0"/>
+      </w:pPr>
+      <w:r>
+        <w:t>Login using your account</w:t>
+      </w:r>
+    </w:p>
+    <w:p>
+      <w:pPr>
+        <w:pStyle w:val="ListParagraph"/>
+        <w:numPr>
+          <w:ilvl w:val="0"/>
+          <w:numId w:val="6"/>
+        </w:numPr>
+        <w:spacing w:after="0"/>
+      </w:pPr>
+      <w:r>
+        <w:t xml:space="preserve">Navigate to the in the list on the right side of the window, select the Avionics Education Repository </w:t>
+      </w:r>
+    </w:p>
+    <w:p>
+      <w:pPr>
+        <w:pStyle w:val="ListParagraph"/>
+        <w:numPr>
+          <w:ilvl w:val="0"/>
+          <w:numId w:val="6"/>
+        </w:numPr>
+        <w:spacing w:after="0"/>
+        <w:rPr>
+          <w:b/>
+          <w:bCs/>
+        </w:rPr>
+      </w:pPr>
+      <w:r>
+        <w:t xml:space="preserve">Clone the Avionics Education Repo to your system, </w:t>
+      </w:r>
+      <w:r>
+        <w:br/>
+      </w:r>
+      <w:r>
+        <w:rPr>
+          <w:b/>
+          <w:bCs/>
+        </w:rPr>
+        <w:t>all repos will be made in the /documents/GitHub</w:t>
+      </w:r>
+    </w:p>
+    <w:p>
+      <w:pPr>
+        <w:pStyle w:val="ListParagraph"/>
+        <w:numPr>
+          <w:ilvl w:val="1"/>
+          <w:numId w:val="6"/>
+        </w:numPr>
+        <w:spacing w:after="0"/>
+      </w:pPr>
+      <w:r>
+        <w:t>You can also clone any of the other repos to take a look at past and current rocket development</w:t>
+      </w:r>
+    </w:p>
+    <w:p>
+      <w:pPr>
+        <w:pStyle w:val="ListParagraph"/>
+        <w:numPr>
+          <w:ilvl w:val="0"/>
+          <w:numId w:val="6"/>
+        </w:numPr>
+        <w:spacing w:after="0"/>
+      </w:pPr>
+      <w:r>
+        <w:t>Our lessons will now be downloaded to your system in the directory   /documents/GitHub/Avionics-Education</w:t>
+      </w:r>
+    </w:p>
+    <w:p>
+      <w:pPr>
+        <w:pStyle w:val="ListParagraph"/>
+        <w:numPr>
+          <w:ilvl w:val="0"/>
+          <w:numId w:val="6"/>
+        </w:numPr>
+        <w:spacing w:after="0"/>
+      </w:pPr>
+      <w:r>
+        <w:t xml:space="preserve">Feel free to start lesson 1 </w:t>
+      </w:r>
+      <w:r>
+        <w:t>GitHub Tutorial</w:t>
+      </w:r>
+    </w:p>
+    <w:p>
+      <w:pPr>
+        <w:spacing w:after="0"/>
+      </w:pPr>
+    </w:p>
+    <w:p>
+      <w:pPr>
+        <w:spacing w:after="0"/>
+        <w:rPr>
+          <w:b/>
+          <w:bCs/>
+        </w:rPr>
+      </w:pPr>
+      <w:r>
+        <w:rPr>
+          <w:b/>
+          <w:bCs/>
+        </w:rPr>
+        <w:lastRenderedPageBreak/>
+        <w:t xml:space="preserve">Why is this important? </w:t>
+      </w:r>
+    </w:p>
+    <w:p>
+      <w:pPr>
+        <w:spacing w:after="0"/>
+      </w:pPr>
+      <w:r>
+        <w:tab/>
+        <w:t>GitHub allows our team to work on the same files and keep an updated version that everyone has access to. This avoids conflicts and confusion around members having different versions of design files.</w:t>
       </w:r>
     </w:p>
     <w:p>
@@ -1146,7 +1798,7 @@
       <w:pPr>
         <w:pStyle w:val="Heading2"/>
       </w:pPr>
-      <w:bookmarkStart w:id="4" w:name="_Toc148824706"/>
+      <w:bookmarkStart w:id="4" w:name="_Toc149085127"/>
       <w:r>
         <w:t>CAD Programs</w:t>
       </w:r>
@@ -1161,7 +1813,7 @@
       <w:pPr>
         <w:pStyle w:val="Heading3"/>
       </w:pPr>
-      <w:bookmarkStart w:id="5" w:name="_Toc148824707"/>
+      <w:bookmarkStart w:id="5" w:name="_Toc149085128"/>
       <w:r>
         <w:t>Solid Works</w:t>
       </w:r>
@@ -1170,23 +1822,414 @@
     <w:p>
       <w:pPr>
         <w:spacing w:after="0"/>
+        <w:rPr>
+          <w:b/>
+          <w:bCs/>
+        </w:rPr>
+      </w:pPr>
+      <w:r>
+        <w:rPr>
+          <w:b/>
+          <w:bCs/>
+        </w:rPr>
+        <w:t xml:space="preserve">Setup: </w:t>
+      </w:r>
+    </w:p>
+    <w:p>
+      <w:pPr>
+        <w:spacing w:after="0"/>
+      </w:pPr>
+      <w:r>
+        <w:rPr>
+          <w:b/>
+          <w:bCs/>
+        </w:rPr>
+        <w:t xml:space="preserve">Download: </w:t>
+      </w:r>
+    </w:p>
+    <w:p>
+      <w:pPr>
+        <w:spacing w:after="0"/>
+      </w:pPr>
+    </w:p>
+    <w:p>
+      <w:pPr>
+        <w:spacing w:after="0"/>
+        <w:rPr>
+          <w:b/>
+          <w:bCs/>
+        </w:rPr>
+      </w:pPr>
+      <w:r>
+        <w:rPr>
+          <w:b/>
+          <w:bCs/>
+        </w:rPr>
+        <w:t xml:space="preserve">Why is this important? </w:t>
+      </w:r>
+    </w:p>
+    <w:p>
+      <w:pPr>
+        <w:spacing w:after="0"/>
       </w:pPr>
     </w:p>
     <w:p>
       <w:pPr>
         <w:pStyle w:val="Heading3"/>
       </w:pPr>
-      <w:bookmarkStart w:id="6" w:name="_Toc148824708"/>
-      <w:r>
-        <w:t>Fusion</w:t>
+      <w:bookmarkStart w:id="6" w:name="_Toc149085129"/>
+      <w:r>
+        <w:t xml:space="preserve">Fusion </w:t>
+      </w:r>
+      <w:r>
+        <w:t>360</w:t>
       </w:r>
       <w:bookmarkEnd w:id="6"/>
+    </w:p>
+    <w:p>
+      <w:pPr>
+        <w:spacing w:after="0"/>
+        <w:rPr>
+          <w:b/>
+          <w:bCs/>
+        </w:rPr>
+      </w:pPr>
+      <w:r>
+        <w:rPr>
+          <w:b/>
+          <w:bCs/>
+        </w:rPr>
+        <w:t>Setup:</w:t>
+      </w:r>
+    </w:p>
+    <w:p>
+      <w:pPr>
+        <w:pStyle w:val="ListParagraph"/>
+        <w:numPr>
+          <w:ilvl w:val="0"/>
+          <w:numId w:val="7"/>
+        </w:numPr>
+        <w:spacing w:after="0"/>
+      </w:pPr>
+      <w:r>
+        <w:t xml:space="preserve">Make an account on </w:t>
+      </w:r>
+      <w:hyperlink r:id="rId9" w:history="1">
+        <w:r>
+          <w:rPr>
+            <w:rStyle w:val="Hyperlink"/>
+          </w:rPr>
+          <w:t>Auto</w:t>
+        </w:r>
+        <w:r>
+          <w:rPr>
+            <w:rStyle w:val="Hyperlink"/>
+          </w:rPr>
+          <w:t>d</w:t>
+        </w:r>
+        <w:r>
+          <w:rPr>
+            <w:rStyle w:val="Hyperlink"/>
+          </w:rPr>
+          <w:t>es</w:t>
+        </w:r>
+        <w:r>
+          <w:rPr>
+            <w:rStyle w:val="Hyperlink"/>
+          </w:rPr>
+          <w:t>k.com</w:t>
+        </w:r>
+      </w:hyperlink>
+      <w:r>
+        <w:t xml:space="preserve"> with your VT Email </w:t>
+      </w:r>
+    </w:p>
+    <w:p>
+      <w:pPr>
+        <w:pStyle w:val="ListParagraph"/>
+        <w:numPr>
+          <w:ilvl w:val="0"/>
+          <w:numId w:val="7"/>
+        </w:numPr>
+        <w:spacing w:after="0"/>
+      </w:pPr>
+      <w:r>
+        <w:t>You will have to submit proof that you’re a student</w:t>
+      </w:r>
+    </w:p>
+    <w:p>
+      <w:pPr>
+        <w:pStyle w:val="ListParagraph"/>
+        <w:numPr>
+          <w:ilvl w:val="0"/>
+          <w:numId w:val="7"/>
+        </w:numPr>
+        <w:spacing w:after="0"/>
+      </w:pPr>
+      <w:r>
+        <w:t>Wait for a verification from Autodesk</w:t>
+      </w:r>
+    </w:p>
+    <w:p>
+      <w:pPr>
+        <w:spacing w:after="0"/>
+        <w:rPr>
+          <w:b/>
+          <w:bCs/>
+        </w:rPr>
+      </w:pPr>
+    </w:p>
+    <w:p>
+      <w:pPr>
+        <w:spacing w:after="0"/>
+      </w:pPr>
+      <w:r>
+        <w:rPr>
+          <w:b/>
+          <w:bCs/>
+        </w:rPr>
+        <w:t xml:space="preserve">Download: </w:t>
+      </w:r>
+      <w:hyperlink r:id="rId10" w:history="1">
+        <w:r>
+          <w:rPr>
+            <w:rStyle w:val="Hyperlink"/>
+          </w:rPr>
+          <w:t>Fusion 360</w:t>
+        </w:r>
+      </w:hyperlink>
+      <w:r>
+        <w:t xml:space="preserve"> from Autodesk</w:t>
+      </w:r>
+    </w:p>
+    <w:p>
+      <w:pPr>
+        <w:pStyle w:val="ListParagraph"/>
+        <w:numPr>
+          <w:ilvl w:val="0"/>
+          <w:numId w:val="8"/>
+        </w:numPr>
+        <w:spacing w:after="0"/>
+      </w:pPr>
+      <w:r>
+        <w:t>Login and make sure that your installation is active</w:t>
+      </w:r>
+    </w:p>
+    <w:p>
+      <w:pPr>
+        <w:pStyle w:val="ListParagraph"/>
+        <w:numPr>
+          <w:ilvl w:val="0"/>
+          <w:numId w:val="8"/>
+        </w:numPr>
+        <w:spacing w:after="0"/>
+      </w:pPr>
+      <w:r>
+        <w:t>Test it out by uploading some CAD Files from the GitHub</w:t>
+      </w:r>
+    </w:p>
+    <w:p>
+      <w:pPr>
+        <w:spacing w:after="0"/>
+      </w:pPr>
+    </w:p>
+    <w:p>
+      <w:pPr>
+        <w:spacing w:after="0"/>
+        <w:rPr>
+          <w:b/>
+          <w:bCs/>
+        </w:rPr>
+      </w:pPr>
+      <w:r>
+        <w:rPr>
+          <w:b/>
+          <w:bCs/>
+        </w:rPr>
+        <w:t xml:space="preserve">Why is this important? </w:t>
+      </w:r>
+    </w:p>
+    <w:p>
+      <w:pPr>
+        <w:spacing w:after="0"/>
+      </w:pPr>
+      <w:r>
+        <w:tab/>
+        <w:t xml:space="preserve">Fusion is a CAD modeling software that you can use to make models for our parts of the rocket. Our main use will be to make the layout of the electronics bay and model our electronics sled. </w:t>
+      </w:r>
+    </w:p>
+    <w:p>
+      <w:pPr>
+        <w:spacing w:after="0"/>
+      </w:pPr>
+    </w:p>
+    <w:p>
+      <w:pPr>
+        <w:pStyle w:val="Heading3"/>
+      </w:pPr>
+      <w:bookmarkStart w:id="7" w:name="_Toc149085130"/>
+      <w:r>
+        <w:t>FreeCAD</w:t>
+      </w:r>
+      <w:bookmarkEnd w:id="7"/>
       <w:r>
         <w:t xml:space="preserve"> </w:t>
       </w:r>
-      <w:r>
-        <w:t>360</w:t>
-      </w:r>
+    </w:p>
+    <w:p>
+      <w:pPr>
+        <w:spacing w:after="0"/>
+      </w:pPr>
+      <w:r>
+        <w:rPr>
+          <w:b/>
+          <w:bCs/>
+        </w:rPr>
+        <w:t xml:space="preserve">Setup: </w:t>
+      </w:r>
+      <w:r>
+        <w:t xml:space="preserve">No account needed. This is an </w:t>
+      </w:r>
+      <w:r>
+        <w:rPr>
+          <w:u w:val="single"/>
+        </w:rPr>
+        <w:t>open-source</w:t>
+      </w:r>
+      <w:r>
+        <w:t xml:space="preserve"> CAD software, this means it will always be available and free to use and modify.</w:t>
+      </w:r>
+    </w:p>
+    <w:p>
+      <w:pPr>
+        <w:spacing w:after="0"/>
+        <w:rPr>
+          <w:b/>
+          <w:bCs/>
+        </w:rPr>
+      </w:pPr>
+    </w:p>
+    <w:p>
+      <w:pPr>
+        <w:spacing w:after="0"/>
+      </w:pPr>
+      <w:r>
+        <w:rPr>
+          <w:b/>
+          <w:bCs/>
+        </w:rPr>
+        <w:t xml:space="preserve">Download: </w:t>
+      </w:r>
+      <w:hyperlink r:id="rId11" w:history="1">
+        <w:r>
+          <w:rPr>
+            <w:rStyle w:val="Hyperlink"/>
+          </w:rPr>
+          <w:t>FreeCAD</w:t>
+        </w:r>
+      </w:hyperlink>
+    </w:p>
+    <w:p>
+      <w:pPr>
+        <w:pStyle w:val="ListParagraph"/>
+        <w:numPr>
+          <w:ilvl w:val="0"/>
+          <w:numId w:val="9"/>
+        </w:numPr>
+        <w:spacing w:after="0"/>
+      </w:pPr>
+      <w:r>
+        <w:t>Get Started Right away no account needed or activation</w:t>
+      </w:r>
+    </w:p>
+    <w:p>
+      <w:pPr>
+        <w:pStyle w:val="ListParagraph"/>
+        <w:numPr>
+          <w:ilvl w:val="0"/>
+          <w:numId w:val="9"/>
+        </w:numPr>
+        <w:spacing w:after="0"/>
+      </w:pPr>
+      <w:r>
+        <w:t xml:space="preserve">Test it out by </w:t>
+      </w:r>
+      <w:r>
+        <w:t>opening</w:t>
+      </w:r>
+      <w:r>
+        <w:t xml:space="preserve"> some CAD Files from the GitHub</w:t>
+      </w:r>
+    </w:p>
+    <w:p>
+      <w:pPr>
+        <w:spacing w:after="0"/>
+      </w:pPr>
+    </w:p>
+    <w:p>
+      <w:pPr>
+        <w:spacing w:after="0"/>
+        <w:rPr>
+          <w:b/>
+          <w:bCs/>
+        </w:rPr>
+      </w:pPr>
+      <w:r>
+        <w:rPr>
+          <w:b/>
+          <w:bCs/>
+        </w:rPr>
+        <w:t xml:space="preserve">Why is this important? </w:t>
+      </w:r>
+    </w:p>
+    <w:p>
+      <w:pPr>
+        <w:spacing w:after="0"/>
+      </w:pPr>
+      <w:r>
+        <w:tab/>
+        <w:t xml:space="preserve">Having an open-source version of CAD software is a great option to have since we know that it will always be available and at no cost to the end user. </w:t>
+      </w:r>
+    </w:p>
+    <w:p>
+      <w:pPr>
+        <w:spacing w:after="0"/>
+      </w:pPr>
+    </w:p>
+    <w:p>
+      <w:pPr>
+        <w:spacing w:after="0"/>
+      </w:pPr>
+    </w:p>
+    <w:p>
+      <w:pPr>
+        <w:spacing w:after="0"/>
+      </w:pPr>
+    </w:p>
+    <w:p>
+      <w:pPr>
+        <w:spacing w:after="0"/>
+      </w:pPr>
+    </w:p>
+    <w:p>
+      <w:pPr>
+        <w:pStyle w:val="Heading2"/>
+      </w:pPr>
+      <w:bookmarkStart w:id="8" w:name="_Toc149085131"/>
+      <w:r>
+        <w:lastRenderedPageBreak/>
+        <w:t>Electronics Programs</w:t>
+      </w:r>
+      <w:bookmarkEnd w:id="8"/>
+    </w:p>
+    <w:p>
+      <w:pPr>
+        <w:spacing w:after="0"/>
+        <w:rPr>
+          <w:b/>
+          <w:bCs/>
+        </w:rPr>
+      </w:pPr>
     </w:p>
     <w:p>
       <w:pPr>
@@ -1197,14 +2240,674 @@
       <w:pPr>
         <w:pStyle w:val="Heading3"/>
       </w:pPr>
-      <w:bookmarkStart w:id="7" w:name="_Toc148824709"/>
-      <w:r>
-        <w:t>FreeCAD</w:t>
-      </w:r>
-      <w:bookmarkEnd w:id="7"/>
-      <w:r>
+      <w:bookmarkStart w:id="9" w:name="_Toc149085132"/>
+      <w:r>
+        <w:t>Tinker CAD</w:t>
+      </w:r>
+      <w:bookmarkEnd w:id="9"/>
+    </w:p>
+    <w:p>
+      <w:pPr>
+        <w:spacing w:after="0"/>
+      </w:pPr>
+      <w:r>
+        <w:rPr>
+          <w:b/>
+          <w:bCs/>
+        </w:rPr>
+        <w:t xml:space="preserve">Setup: </w:t>
+      </w:r>
+      <w:r>
+        <w:t xml:space="preserve">Use your Autodesk account that was set up for Fusion 360. </w:t>
+      </w:r>
+    </w:p>
+    <w:p>
+      <w:pPr>
+        <w:spacing w:after="0"/>
+        <w:rPr>
+          <w:b/>
+          <w:bCs/>
+        </w:rPr>
+      </w:pPr>
+      <w:r>
+        <w:rPr>
+          <w:b/>
+          <w:bCs/>
+        </w:rPr>
+        <w:t>Access</w:t>
+      </w:r>
+      <w:r>
+        <w:rPr>
+          <w:b/>
+          <w:bCs/>
+        </w:rPr>
+        <w:t>:</w:t>
+      </w:r>
+      <w:r>
+        <w:rPr>
+          <w:b/>
+          <w:bCs/>
+        </w:rPr>
         <w:t xml:space="preserve"> </w:t>
       </w:r>
+      <w:r>
+        <w:t xml:space="preserve">Goto </w:t>
+      </w:r>
+      <w:hyperlink r:id="rId12" w:history="1">
+        <w:r>
+          <w:rPr>
+            <w:rStyle w:val="Hyperlink"/>
+          </w:rPr>
+          <w:t>Tinker</w:t>
+        </w:r>
+        <w:r>
+          <w:rPr>
+            <w:rStyle w:val="Hyperlink"/>
+          </w:rPr>
+          <w:t xml:space="preserve"> </w:t>
+        </w:r>
+        <w:r>
+          <w:rPr>
+            <w:rStyle w:val="Hyperlink"/>
+          </w:rPr>
+          <w:t>CAD</w:t>
+        </w:r>
+      </w:hyperlink>
+      <w:r>
+        <w:rPr>
+          <w:b/>
+          <w:bCs/>
+        </w:rPr>
+        <w:t xml:space="preserve"> </w:t>
+      </w:r>
+    </w:p>
+    <w:p>
+      <w:pPr>
+        <w:pStyle w:val="ListParagraph"/>
+        <w:numPr>
+          <w:ilvl w:val="0"/>
+          <w:numId w:val="11"/>
+        </w:numPr>
+        <w:spacing w:after="0"/>
+      </w:pPr>
+      <w:r>
+        <w:t>Click the Create button and select circuit</w:t>
+      </w:r>
+    </w:p>
+    <w:p>
+      <w:pPr>
+        <w:pStyle w:val="ListParagraph"/>
+        <w:numPr>
+          <w:ilvl w:val="0"/>
+          <w:numId w:val="11"/>
+        </w:numPr>
+        <w:spacing w:after="0"/>
+      </w:pPr>
+      <w:r>
+        <w:t xml:space="preserve">Create your first design and save it (doesn’t have to be working) </w:t>
+      </w:r>
+    </w:p>
+    <w:p>
+      <w:pPr>
+        <w:pStyle w:val="ListParagraph"/>
+        <w:numPr>
+          <w:ilvl w:val="0"/>
+          <w:numId w:val="11"/>
+        </w:numPr>
+        <w:spacing w:after="0"/>
+      </w:pPr>
+    </w:p>
+    <w:p>
+      <w:pPr>
+        <w:spacing w:after="0"/>
+        <w:rPr>
+          <w:b/>
+          <w:bCs/>
+        </w:rPr>
+      </w:pPr>
+      <w:r>
+        <w:rPr>
+          <w:b/>
+          <w:bCs/>
+        </w:rPr>
+        <w:t xml:space="preserve">Why is this important? </w:t>
+      </w:r>
+      <w:r>
+        <w:rPr>
+          <w:b/>
+          <w:bCs/>
+        </w:rPr>
+        <w:t xml:space="preserve"> </w:t>
+      </w:r>
+    </w:p>
+    <w:p>
+      <w:pPr>
+        <w:spacing w:after="0"/>
+      </w:pPr>
+      <w:r>
+        <w:rPr>
+          <w:b/>
+          <w:bCs/>
+        </w:rPr>
+        <w:tab/>
+      </w:r>
+      <w:r>
+        <w:t>We will use Tinker CAD circuit designs to emulate using Arduinos and making basic circuits</w:t>
+      </w:r>
+      <w:r>
+        <w:t xml:space="preserve"> that we will later make on real Arduinos.</w:t>
+      </w:r>
+    </w:p>
+    <w:p>
+      <w:pPr>
+        <w:spacing w:after="0"/>
+        <w:rPr>
+          <w:b/>
+          <w:bCs/>
+        </w:rPr>
+      </w:pPr>
+    </w:p>
+    <w:p>
+      <w:pPr>
+        <w:pStyle w:val="Heading3"/>
+      </w:pPr>
+      <w:bookmarkStart w:id="10" w:name="_Toc149085133"/>
+      <w:r>
+        <w:t>Arduino IDE</w:t>
+      </w:r>
+      <w:bookmarkEnd w:id="10"/>
+    </w:p>
+    <w:p>
+      <w:pPr>
+        <w:spacing w:after="0"/>
+        <w:rPr>
+          <w:b/>
+          <w:bCs/>
+        </w:rPr>
+      </w:pPr>
+      <w:r>
+        <w:rPr>
+          <w:b/>
+          <w:bCs/>
+        </w:rPr>
+        <w:t>Setup:</w:t>
+      </w:r>
+      <w:r>
+        <w:rPr>
+          <w:b/>
+          <w:bCs/>
+        </w:rPr>
+        <w:t xml:space="preserve"> </w:t>
+      </w:r>
+      <w:r>
+        <w:t>Ideally have an Arduino or equivalent board</w:t>
+      </w:r>
+      <w:r>
+        <w:rPr>
+          <w:b/>
+          <w:bCs/>
+        </w:rPr>
+        <w:t xml:space="preserve"> </w:t>
+      </w:r>
+    </w:p>
+    <w:p>
+      <w:pPr>
+        <w:spacing w:after="0"/>
+      </w:pPr>
+      <w:r>
+        <w:rPr>
+          <w:b/>
+          <w:bCs/>
+        </w:rPr>
+        <w:t xml:space="preserve">Download: </w:t>
+      </w:r>
+      <w:hyperlink r:id="rId13" w:history="1">
+        <w:r>
+          <w:rPr>
+            <w:rStyle w:val="Hyperlink"/>
+          </w:rPr>
+          <w:t>Arduin</w:t>
+        </w:r>
+        <w:r>
+          <w:rPr>
+            <w:rStyle w:val="Hyperlink"/>
+          </w:rPr>
+          <w:t xml:space="preserve">o IDE </w:t>
+        </w:r>
+      </w:hyperlink>
+      <w:r>
+        <w:t xml:space="preserve"> </w:t>
+      </w:r>
+    </w:p>
+    <w:p>
+      <w:pPr>
+        <w:pStyle w:val="ListParagraph"/>
+        <w:numPr>
+          <w:ilvl w:val="0"/>
+          <w:numId w:val="14"/>
+        </w:numPr>
+        <w:spacing w:after="0"/>
+      </w:pPr>
+      <w:r>
+        <w:t>Download the MSI installer</w:t>
+      </w:r>
+    </w:p>
+    <w:p>
+      <w:pPr>
+        <w:pStyle w:val="ListParagraph"/>
+        <w:numPr>
+          <w:ilvl w:val="0"/>
+          <w:numId w:val="14"/>
+        </w:numPr>
+        <w:spacing w:after="0"/>
+      </w:pPr>
+      <w:r>
+        <w:t>Follow directions</w:t>
+      </w:r>
+    </w:p>
+    <w:p>
+      <w:pPr>
+        <w:pStyle w:val="ListParagraph"/>
+        <w:numPr>
+          <w:ilvl w:val="0"/>
+          <w:numId w:val="14"/>
+        </w:numPr>
+        <w:spacing w:after="0"/>
+      </w:pPr>
+      <w:r>
+        <w:t>Open Arduino IDE</w:t>
+      </w:r>
+    </w:p>
+    <w:p>
+      <w:pPr>
+        <w:pStyle w:val="ListParagraph"/>
+        <w:numPr>
+          <w:ilvl w:val="0"/>
+          <w:numId w:val="14"/>
+        </w:numPr>
+        <w:spacing w:after="0"/>
+      </w:pPr>
+      <w:r>
+        <w:t>Select the tools tab in the top banner</w:t>
+      </w:r>
+    </w:p>
+    <w:p>
+      <w:pPr>
+        <w:pStyle w:val="ListParagraph"/>
+        <w:numPr>
+          <w:ilvl w:val="0"/>
+          <w:numId w:val="14"/>
+        </w:numPr>
+        <w:spacing w:after="0"/>
+      </w:pPr>
+      <w:r>
+        <w:t>Go to boards</w:t>
+      </w:r>
+    </w:p>
+    <w:p>
+      <w:pPr>
+        <w:pStyle w:val="ListParagraph"/>
+        <w:numPr>
+          <w:ilvl w:val="0"/>
+          <w:numId w:val="14"/>
+        </w:numPr>
+        <w:spacing w:after="0"/>
+      </w:pPr>
+      <w:r>
+        <w:t>Under Arduino AVR select your board</w:t>
+      </w:r>
+    </w:p>
+    <w:p>
+      <w:pPr>
+        <w:pStyle w:val="ListParagraph"/>
+        <w:numPr>
+          <w:ilvl w:val="0"/>
+          <w:numId w:val="14"/>
+        </w:numPr>
+        <w:spacing w:after="0"/>
+      </w:pPr>
+      <w:r>
+        <w:t>Under Ports select the active one</w:t>
+      </w:r>
+    </w:p>
+    <w:p>
+      <w:pPr>
+        <w:pStyle w:val="ListParagraph"/>
+        <w:numPr>
+          <w:ilvl w:val="0"/>
+          <w:numId w:val="14"/>
+        </w:numPr>
+        <w:spacing w:after="0"/>
+      </w:pPr>
+      <w:r>
+        <w:t>You can now experiment with the sketches (example programs) under the files tab</w:t>
+      </w:r>
+    </w:p>
+    <w:p>
+      <w:pPr>
+        <w:spacing w:after="0"/>
+      </w:pPr>
+    </w:p>
+    <w:p>
+      <w:pPr>
+        <w:spacing w:after="0"/>
+        <w:rPr>
+          <w:b/>
+          <w:bCs/>
+        </w:rPr>
+      </w:pPr>
+      <w:r>
+        <w:rPr>
+          <w:b/>
+          <w:bCs/>
+        </w:rPr>
+        <w:t xml:space="preserve">Why is this important? </w:t>
+      </w:r>
+    </w:p>
+    <w:p>
+      <w:pPr>
+        <w:spacing w:after="0"/>
+        <w:ind w:firstLine="720"/>
+      </w:pPr>
+      <w:r>
+        <w:t xml:space="preserve">Arduino IDE is the coding interface we will be using to code our Arduinos in order to get them to interact with our sensors and other components. </w:t>
+      </w:r>
+    </w:p>
+    <w:p>
+      <w:pPr>
+        <w:spacing w:after="0"/>
+      </w:pPr>
+    </w:p>
+    <w:p>
+      <w:pPr>
+        <w:pStyle w:val="Heading3"/>
+      </w:pPr>
+      <w:bookmarkStart w:id="11" w:name="_Toc149085134"/>
+      <w:r>
+        <w:t>VS Code</w:t>
+      </w:r>
+      <w:bookmarkEnd w:id="11"/>
+    </w:p>
+    <w:p>
+      <w:pPr>
+        <w:spacing w:after="0"/>
+      </w:pPr>
+      <w:r>
+        <w:rPr>
+          <w:b/>
+          <w:bCs/>
+        </w:rPr>
+        <w:t xml:space="preserve">Setup: </w:t>
+      </w:r>
+      <w:r>
+        <w:t>Have a Microsoft account</w:t>
+      </w:r>
+    </w:p>
+    <w:p>
+      <w:pPr>
+        <w:spacing w:after="0"/>
+      </w:pPr>
+      <w:r>
+        <w:rPr>
+          <w:b/>
+          <w:bCs/>
+        </w:rPr>
+        <w:t xml:space="preserve">Download: </w:t>
+      </w:r>
+      <w:hyperlink r:id="rId14" w:history="1">
+        <w:r>
+          <w:rPr>
+            <w:rStyle w:val="Hyperlink"/>
+          </w:rPr>
+          <w:t>VS Code</w:t>
+        </w:r>
+      </w:hyperlink>
+      <w:r>
+        <w:rPr>
+          <w:b/>
+          <w:bCs/>
+        </w:rPr>
+        <w:t xml:space="preserve"> </w:t>
+      </w:r>
+    </w:p>
+    <w:p>
+      <w:pPr>
+        <w:spacing w:after="0"/>
+      </w:pPr>
+    </w:p>
+    <w:p>
+      <w:pPr>
+        <w:spacing w:after="0"/>
+      </w:pPr>
+    </w:p>
+    <w:p>
+      <w:pPr>
+        <w:spacing w:after="0"/>
+        <w:rPr>
+          <w:b/>
+          <w:bCs/>
+        </w:rPr>
+      </w:pPr>
+      <w:r>
+        <w:rPr>
+          <w:b/>
+          <w:bCs/>
+        </w:rPr>
+        <w:t xml:space="preserve">Why is this important? </w:t>
+      </w:r>
+    </w:p>
+    <w:p>
+      <w:pPr>
+        <w:spacing w:after="0"/>
+      </w:pPr>
+    </w:p>
+    <w:p>
+      <w:pPr>
+        <w:pStyle w:val="Heading3"/>
+      </w:pPr>
+      <w:bookmarkStart w:id="12" w:name="_Toc149085135"/>
+      <w:r>
+        <w:t>Fritzing</w:t>
+      </w:r>
+      <w:bookmarkEnd w:id="12"/>
+      <w:r>
+        <w:t xml:space="preserve"> </w:t>
+      </w:r>
+    </w:p>
+    <w:p>
+      <w:pPr>
+        <w:spacing w:after="0"/>
+        <w:rPr>
+          <w:b/>
+          <w:bCs/>
+        </w:rPr>
+      </w:pPr>
+      <w:r>
+        <w:rPr>
+          <w:b/>
+          <w:bCs/>
+        </w:rPr>
+        <w:t xml:space="preserve">Setup: </w:t>
+      </w:r>
+    </w:p>
+    <w:p>
+      <w:pPr>
+        <w:spacing w:after="0"/>
+      </w:pPr>
+      <w:r>
+        <w:rPr>
+          <w:b/>
+          <w:bCs/>
+        </w:rPr>
+        <w:t xml:space="preserve">Download: </w:t>
+      </w:r>
+    </w:p>
+    <w:p>
+      <w:pPr>
+        <w:spacing w:after="0"/>
+      </w:pPr>
+    </w:p>
+    <w:p>
+      <w:pPr>
+        <w:spacing w:after="0"/>
+        <w:rPr>
+          <w:b/>
+          <w:bCs/>
+        </w:rPr>
+      </w:pPr>
+      <w:r>
+        <w:rPr>
+          <w:b/>
+          <w:bCs/>
+        </w:rPr>
+        <w:t xml:space="preserve">Why is this important? </w:t>
+      </w:r>
+    </w:p>
+    <w:p/>
+    <w:p>
+      <w:pPr>
+        <w:pStyle w:val="Heading3"/>
+      </w:pPr>
+      <w:bookmarkStart w:id="13" w:name="_Toc149085136"/>
+      <w:r>
+        <w:lastRenderedPageBreak/>
+        <w:t>KiCad</w:t>
+      </w:r>
+      <w:bookmarkEnd w:id="13"/>
+      <w:r>
+        <w:t xml:space="preserve"> </w:t>
+      </w:r>
+    </w:p>
+    <w:p>
+      <w:pPr>
+        <w:spacing w:after="0"/>
+        <w:rPr>
+          <w:b/>
+          <w:bCs/>
+        </w:rPr>
+      </w:pPr>
+      <w:r>
+        <w:rPr>
+          <w:b/>
+          <w:bCs/>
+        </w:rPr>
+        <w:t xml:space="preserve">Setup: </w:t>
+      </w:r>
+    </w:p>
+    <w:p>
+      <w:pPr>
+        <w:spacing w:after="0"/>
+      </w:pPr>
+      <w:r>
+        <w:rPr>
+          <w:b/>
+          <w:bCs/>
+        </w:rPr>
+        <w:t xml:space="preserve">Download: </w:t>
+      </w:r>
+    </w:p>
+    <w:p>
+      <w:pPr>
+        <w:spacing w:after="0"/>
+      </w:pPr>
+    </w:p>
+    <w:p>
+      <w:pPr>
+        <w:spacing w:after="0"/>
+        <w:rPr>
+          <w:b/>
+          <w:bCs/>
+        </w:rPr>
+      </w:pPr>
+      <w:r>
+        <w:rPr>
+          <w:b/>
+          <w:bCs/>
+        </w:rPr>
+        <w:t xml:space="preserve">Why is this important? </w:t>
+      </w:r>
+    </w:p>
+    <w:p>
+      <w:pPr>
+        <w:pStyle w:val="Heading3"/>
+      </w:pPr>
+      <w:bookmarkStart w:id="14" w:name="_Toc149085137"/>
+      <w:r>
+        <w:t>Easy EDA</w:t>
+      </w:r>
+      <w:bookmarkEnd w:id="14"/>
+      <w:r>
+        <w:t xml:space="preserve"> </w:t>
+      </w:r>
+    </w:p>
+    <w:p>
+      <w:pPr>
+        <w:spacing w:after="0"/>
+        <w:rPr>
+          <w:b/>
+          <w:bCs/>
+        </w:rPr>
+      </w:pPr>
+      <w:r>
+        <w:rPr>
+          <w:b/>
+          <w:bCs/>
+        </w:rPr>
+        <w:t xml:space="preserve">Setup: </w:t>
+      </w:r>
+    </w:p>
+    <w:p>
+      <w:pPr>
+        <w:spacing w:after="0"/>
+      </w:pPr>
+      <w:r>
+        <w:rPr>
+          <w:b/>
+          <w:bCs/>
+        </w:rPr>
+        <w:t xml:space="preserve">Download: </w:t>
+      </w:r>
+    </w:p>
+    <w:p>
+      <w:pPr>
+        <w:spacing w:after="0"/>
+      </w:pPr>
+    </w:p>
+    <w:p>
+      <w:pPr>
+        <w:spacing w:after="0"/>
+        <w:rPr>
+          <w:b/>
+          <w:bCs/>
+        </w:rPr>
+      </w:pPr>
+      <w:r>
+        <w:rPr>
+          <w:b/>
+          <w:bCs/>
+        </w:rPr>
+        <w:t xml:space="preserve">Why is this important? </w:t>
+      </w:r>
+    </w:p>
+    <w:p>
+      <w:pPr>
+        <w:spacing w:after="0"/>
+      </w:pPr>
+    </w:p>
+    <w:p>
+      <w:pPr>
+        <w:spacing w:after="0"/>
+      </w:pPr>
+    </w:p>
+    <w:p>
+      <w:pPr>
+        <w:spacing w:after="0"/>
+      </w:pPr>
+    </w:p>
+    <w:p>
+      <w:pPr>
+        <w:spacing w:after="0"/>
+      </w:pPr>
     </w:p>
     <w:p>
       <w:pPr>
@@ -1215,119 +2918,122 @@
       <w:pPr>
         <w:pStyle w:val="Heading2"/>
       </w:pPr>
-      <w:bookmarkStart w:id="8" w:name="_Toc148824710"/>
-      <w:r>
-        <w:t>Electronics Programs</w:t>
-      </w:r>
-      <w:bookmarkEnd w:id="8"/>
-    </w:p>
-    <w:p>
-      <w:pPr>
-        <w:spacing w:after="0"/>
-      </w:pPr>
-    </w:p>
-    <w:p>
-      <w:pPr>
-        <w:pStyle w:val="Heading3"/>
-      </w:pPr>
-      <w:bookmarkStart w:id="9" w:name="_Toc148824711"/>
-      <w:r>
-        <w:t>Tinker CAD</w:t>
-      </w:r>
-      <w:bookmarkEnd w:id="9"/>
-    </w:p>
-    <w:p>
-      <w:pPr>
-        <w:spacing w:after="0"/>
-      </w:pPr>
-    </w:p>
-    <w:p>
-      <w:pPr>
-        <w:pStyle w:val="Heading3"/>
-      </w:pPr>
-      <w:bookmarkStart w:id="10" w:name="_Toc148824712"/>
-      <w:r>
-        <w:t>Arduino IDE</w:t>
-      </w:r>
-      <w:bookmarkEnd w:id="10"/>
-    </w:p>
-    <w:p>
-      <w:pPr>
-        <w:spacing w:after="0"/>
-      </w:pPr>
-    </w:p>
-    <w:p>
-      <w:pPr>
-        <w:pStyle w:val="Heading3"/>
-      </w:pPr>
-      <w:bookmarkStart w:id="11" w:name="_Toc148824713"/>
-      <w:r>
-        <w:t>VS Code</w:t>
-      </w:r>
-      <w:bookmarkEnd w:id="11"/>
-    </w:p>
-    <w:p>
-      <w:pPr>
-        <w:spacing w:after="0"/>
-      </w:pPr>
-    </w:p>
-    <w:p>
-      <w:pPr>
-        <w:pStyle w:val="Heading3"/>
-      </w:pPr>
-      <w:bookmarkStart w:id="12" w:name="_Toc148824714"/>
-      <w:r>
-        <w:t>Easy EDA</w:t>
-      </w:r>
-      <w:bookmarkEnd w:id="12"/>
-      <w:r>
-        <w:t xml:space="preserve"> </w:t>
-      </w:r>
-    </w:p>
-    <w:p>
-      <w:pPr>
-        <w:spacing w:after="0"/>
-      </w:pPr>
-    </w:p>
-    <w:p>
-      <w:pPr>
-        <w:spacing w:after="0"/>
-      </w:pPr>
-    </w:p>
-    <w:p>
-      <w:pPr>
-        <w:spacing w:after="0"/>
-      </w:pPr>
-    </w:p>
-    <w:p>
-      <w:pPr>
-        <w:spacing w:after="0"/>
-      </w:pPr>
-    </w:p>
-    <w:p>
-      <w:pPr>
-        <w:spacing w:after="0"/>
-      </w:pPr>
-    </w:p>
-    <w:p>
-      <w:pPr>
-        <w:spacing w:after="0"/>
-      </w:pPr>
-    </w:p>
-    <w:p>
-      <w:pPr>
-        <w:spacing w:after="0"/>
-      </w:pPr>
-    </w:p>
-    <w:p>
-      <w:pPr>
-        <w:spacing w:after="0"/>
-      </w:pPr>
-    </w:p>
-    <w:p>
-      <w:pPr>
-        <w:spacing w:after="0"/>
-      </w:pPr>
+      <w:bookmarkStart w:id="15" w:name="_Toc149085138"/>
+      <w:r>
+        <w:t>FAQ’s</w:t>
+      </w:r>
+      <w:bookmarkEnd w:id="15"/>
+    </w:p>
+    <w:p>
+      <w:pPr>
+        <w:pStyle w:val="ListParagraph"/>
+        <w:numPr>
+          <w:ilvl w:val="0"/>
+          <w:numId w:val="10"/>
+        </w:numPr>
+        <w:spacing w:after="0"/>
+        <w:rPr>
+          <w:b/>
+          <w:bCs/>
+        </w:rPr>
+      </w:pPr>
+      <w:r>
+        <w:rPr>
+          <w:b/>
+          <w:bCs/>
+        </w:rPr>
+        <w:t xml:space="preserve">Why do we want multiple CAD software installed? </w:t>
+      </w:r>
+    </w:p>
+    <w:p>
+      <w:pPr>
+        <w:pStyle w:val="ListParagraph"/>
+        <w:numPr>
+          <w:ilvl w:val="1"/>
+          <w:numId w:val="10"/>
+        </w:numPr>
+        <w:spacing w:after="0"/>
+      </w:pPr>
+      <w:r>
+        <w:t xml:space="preserve">Learning how to adapt and use multiple CAD software will help you learn the principles of design and how to adapt to different programs, depending on your situation there might be </w:t>
+      </w:r>
+      <w:r>
+        <w:t xml:space="preserve">versions that are best suited to your needs. </w:t>
+      </w:r>
+    </w:p>
+    <w:p>
+      <w:pPr>
+        <w:pStyle w:val="ListParagraph"/>
+        <w:numPr>
+          <w:ilvl w:val="0"/>
+          <w:numId w:val="10"/>
+        </w:numPr>
+        <w:spacing w:after="0"/>
+      </w:pPr>
+    </w:p>
+    <w:p>
+      <w:pPr>
+        <w:spacing w:after="0"/>
+      </w:pPr>
+    </w:p>
+    <w:p>
+      <w:pPr>
+        <w:spacing w:after="0"/>
+      </w:pPr>
+    </w:p>
+    <w:p>
+      <w:pPr>
+        <w:spacing w:after="0"/>
+      </w:pPr>
+    </w:p>
+    <w:p>
+      <w:pPr>
+        <w:spacing w:after="0"/>
+        <w:rPr>
+          <w:b/>
+          <w:bCs/>
+        </w:rPr>
+      </w:pPr>
+      <w:r>
+        <w:rPr>
+          <w:b/>
+          <w:bCs/>
+        </w:rPr>
+        <w:t xml:space="preserve">Setup: </w:t>
+      </w:r>
+    </w:p>
+    <w:p>
+      <w:pPr>
+        <w:spacing w:after="0"/>
+      </w:pPr>
+      <w:r>
+        <w:rPr>
+          <w:b/>
+          <w:bCs/>
+        </w:rPr>
+        <w:t xml:space="preserve">Download: </w:t>
+      </w:r>
+    </w:p>
+    <w:p>
+      <w:pPr>
+        <w:spacing w:after="0"/>
+      </w:pPr>
+    </w:p>
+    <w:p>
+      <w:pPr>
+        <w:spacing w:after="0"/>
+        <w:rPr>
+          <w:b/>
+          <w:bCs/>
+        </w:rPr>
+      </w:pPr>
+      <w:r>
+        <w:rPr>
+          <w:b/>
+          <w:bCs/>
+        </w:rPr>
+        <w:t xml:space="preserve">Why is this important? </w:t>
+      </w:r>
     </w:p>
     <w:p>
       <w:pPr>
@@ -1342,6 +3048,1257 @@
     </w:sectPr>
   </w:body>
 </w:document>
+</file>
+
+<file path=word/numbering.xml><?xml version="1.0" encoding="utf-8"?>
+<w:numbering xmlns:wpc="http://schemas.microsoft.com/office/word/2010/wordprocessingCanvas" xmlns:cx="http://schemas.microsoft.com/office/drawing/2014/chartex" xmlns:cx1="http://schemas.microsoft.com/office/drawing/2015/9/8/chartex" xmlns:cx2="http://schemas.microsoft.com/office/drawing/2015/10/21/chartex" xmlns:cx3="http://schemas.microsoft.com/office/drawing/2016/5/9/chartex" xmlns:cx4="http://schemas.microsoft.com/office/drawing/2016/5/10/chartex" xmlns:cx5="http://schemas.microsoft.com/office/drawing/2016/5/11/chartex" xmlns:cx6="http://schemas.microsoft.com/office/drawing/2016/5/12/chartex" xmlns:cx7="http://schemas.microsoft.com/office/drawing/2016/5/13/chartex" xmlns:cx8="http://schemas.microsoft.com/office/drawing/2016/5/14/chartex" xmlns:mc="http://schemas.openxmlformats.org/markup-compatibility/2006" xmlns:aink="http://schemas.microsoft.com/office/drawing/2016/ink" xmlns:am3d="http://schemas.microsoft.com/office/drawing/2017/model3d" xmlns:o="urn:schemas-microsoft-com:office:office" xmlns:oel="http://schemas.microsoft.com/office/2019/extlst" xmlns:r="http://schemas.openxmlformats.org/officeDocument/2006/relationships" xmlns:m="http://schemas.openxmlformats.org/officeDocument/2006/math" xmlns:v="urn:schemas-microsoft-com:vml" xmlns:wp14="http://schemas.microsoft.com/office/word/2010/wordprocessingDrawing" xmlns:wp="http://schemas.openxmlformats.org/drawingml/2006/wordprocessingDrawing" xmlns:w10="urn:schemas-microsoft-com:office:word" xmlns:w="http://schemas.openxmlformats.org/wordprocessingml/2006/main" xmlns:w14="http://schemas.microsoft.com/office/word/2010/wordml" xmlns:w15="http://schemas.microsoft.com/office/word/2012/wordml" xmlns:w16cex="http://schemas.microsoft.com/office/word/2018/wordml/cex" xmlns:w16cid="http://schemas.microsoft.com/office/word/2016/wordml/cid" xmlns:w16="http://schemas.microsoft.com/office/word/2018/wordml" xmlns:w16sdtdh="http://schemas.microsoft.com/office/word/2020/wordml/sdtdatahash" xmlns:w16se="http://schemas.microsoft.com/office/word/2015/wordml/symex" xmlns:wpg="http://schemas.microsoft.com/office/word/2010/wordprocessingGroup" xmlns:wpi="http://schemas.microsoft.com/office/word/2010/wordprocessingInk" xmlns:wne="http://schemas.microsoft.com/office/word/2006/wordml" xmlns:wps="http://schemas.microsoft.com/office/word/2010/wordprocessingShape" mc:Ignorable="w14 w15 w16se w16cid w16 w16cex w16sdtdh wp14">
+  <w:abstractNum w:abstractNumId="0" w15:restartNumberingAfterBreak="0">
+    <w:nsid w:val="000E5293"/>
+    <w:multiLevelType w:val="hybridMultilevel"/>
+    <w:tmpl w:val="480EC65A"/>
+    <w:lvl w:ilvl="0" w:tplc="FFFFFFFF">
+      <w:start w:val="1"/>
+      <w:numFmt w:val="decimal"/>
+      <w:lvlText w:val="%1."/>
+      <w:lvlJc w:val="left"/>
+      <w:pPr>
+        <w:ind w:left="720" w:hanging="360"/>
+      </w:pPr>
+    </w:lvl>
+    <w:lvl w:ilvl="1" w:tplc="04090019" w:tentative="1">
+      <w:start w:val="1"/>
+      <w:numFmt w:val="lowerLetter"/>
+      <w:lvlText w:val="%2."/>
+      <w:lvlJc w:val="left"/>
+      <w:pPr>
+        <w:ind w:left="1440" w:hanging="360"/>
+      </w:pPr>
+    </w:lvl>
+    <w:lvl w:ilvl="2" w:tplc="0409001B" w:tentative="1">
+      <w:start w:val="1"/>
+      <w:numFmt w:val="lowerRoman"/>
+      <w:lvlText w:val="%3."/>
+      <w:lvlJc w:val="right"/>
+      <w:pPr>
+        <w:ind w:left="2160" w:hanging="180"/>
+      </w:pPr>
+    </w:lvl>
+    <w:lvl w:ilvl="3" w:tplc="0409000F" w:tentative="1">
+      <w:start w:val="1"/>
+      <w:numFmt w:val="decimal"/>
+      <w:lvlText w:val="%4."/>
+      <w:lvlJc w:val="left"/>
+      <w:pPr>
+        <w:ind w:left="2880" w:hanging="360"/>
+      </w:pPr>
+    </w:lvl>
+    <w:lvl w:ilvl="4" w:tplc="04090019" w:tentative="1">
+      <w:start w:val="1"/>
+      <w:numFmt w:val="lowerLetter"/>
+      <w:lvlText w:val="%5."/>
+      <w:lvlJc w:val="left"/>
+      <w:pPr>
+        <w:ind w:left="3600" w:hanging="360"/>
+      </w:pPr>
+    </w:lvl>
+    <w:lvl w:ilvl="5" w:tplc="0409001B" w:tentative="1">
+      <w:start w:val="1"/>
+      <w:numFmt w:val="lowerRoman"/>
+      <w:lvlText w:val="%6."/>
+      <w:lvlJc w:val="right"/>
+      <w:pPr>
+        <w:ind w:left="4320" w:hanging="180"/>
+      </w:pPr>
+    </w:lvl>
+    <w:lvl w:ilvl="6" w:tplc="0409000F" w:tentative="1">
+      <w:start w:val="1"/>
+      <w:numFmt w:val="decimal"/>
+      <w:lvlText w:val="%7."/>
+      <w:lvlJc w:val="left"/>
+      <w:pPr>
+        <w:ind w:left="5040" w:hanging="360"/>
+      </w:pPr>
+    </w:lvl>
+    <w:lvl w:ilvl="7" w:tplc="04090019" w:tentative="1">
+      <w:start w:val="1"/>
+      <w:numFmt w:val="lowerLetter"/>
+      <w:lvlText w:val="%8."/>
+      <w:lvlJc w:val="left"/>
+      <w:pPr>
+        <w:ind w:left="5760" w:hanging="360"/>
+      </w:pPr>
+    </w:lvl>
+    <w:lvl w:ilvl="8" w:tplc="0409001B" w:tentative="1">
+      <w:start w:val="1"/>
+      <w:numFmt w:val="lowerRoman"/>
+      <w:lvlText w:val="%9."/>
+      <w:lvlJc w:val="right"/>
+      <w:pPr>
+        <w:ind w:left="6480" w:hanging="180"/>
+      </w:pPr>
+    </w:lvl>
+  </w:abstractNum>
+  <w:abstractNum w:abstractNumId="1" w15:restartNumberingAfterBreak="0">
+    <w:nsid w:val="1FD26AD3"/>
+    <w:multiLevelType w:val="hybridMultilevel"/>
+    <w:tmpl w:val="02E452FA"/>
+    <w:lvl w:ilvl="0" w:tplc="FFFFFFFF">
+      <w:start w:val="1"/>
+      <w:numFmt w:val="decimal"/>
+      <w:lvlText w:val="%1."/>
+      <w:lvlJc w:val="left"/>
+      <w:pPr>
+        <w:ind w:left="720" w:hanging="360"/>
+      </w:pPr>
+    </w:lvl>
+    <w:lvl w:ilvl="1" w:tplc="04090019" w:tentative="1">
+      <w:start w:val="1"/>
+      <w:numFmt w:val="lowerLetter"/>
+      <w:lvlText w:val="%2."/>
+      <w:lvlJc w:val="left"/>
+      <w:pPr>
+        <w:ind w:left="1440" w:hanging="360"/>
+      </w:pPr>
+    </w:lvl>
+    <w:lvl w:ilvl="2" w:tplc="0409001B" w:tentative="1">
+      <w:start w:val="1"/>
+      <w:numFmt w:val="lowerRoman"/>
+      <w:lvlText w:val="%3."/>
+      <w:lvlJc w:val="right"/>
+      <w:pPr>
+        <w:ind w:left="2160" w:hanging="180"/>
+      </w:pPr>
+    </w:lvl>
+    <w:lvl w:ilvl="3" w:tplc="0409000F" w:tentative="1">
+      <w:start w:val="1"/>
+      <w:numFmt w:val="decimal"/>
+      <w:lvlText w:val="%4."/>
+      <w:lvlJc w:val="left"/>
+      <w:pPr>
+        <w:ind w:left="2880" w:hanging="360"/>
+      </w:pPr>
+    </w:lvl>
+    <w:lvl w:ilvl="4" w:tplc="04090019" w:tentative="1">
+      <w:start w:val="1"/>
+      <w:numFmt w:val="lowerLetter"/>
+      <w:lvlText w:val="%5."/>
+      <w:lvlJc w:val="left"/>
+      <w:pPr>
+        <w:ind w:left="3600" w:hanging="360"/>
+      </w:pPr>
+    </w:lvl>
+    <w:lvl w:ilvl="5" w:tplc="0409001B" w:tentative="1">
+      <w:start w:val="1"/>
+      <w:numFmt w:val="lowerRoman"/>
+      <w:lvlText w:val="%6."/>
+      <w:lvlJc w:val="right"/>
+      <w:pPr>
+        <w:ind w:left="4320" w:hanging="180"/>
+      </w:pPr>
+    </w:lvl>
+    <w:lvl w:ilvl="6" w:tplc="0409000F" w:tentative="1">
+      <w:start w:val="1"/>
+      <w:numFmt w:val="decimal"/>
+      <w:lvlText w:val="%7."/>
+      <w:lvlJc w:val="left"/>
+      <w:pPr>
+        <w:ind w:left="5040" w:hanging="360"/>
+      </w:pPr>
+    </w:lvl>
+    <w:lvl w:ilvl="7" w:tplc="04090019" w:tentative="1">
+      <w:start w:val="1"/>
+      <w:numFmt w:val="lowerLetter"/>
+      <w:lvlText w:val="%8."/>
+      <w:lvlJc w:val="left"/>
+      <w:pPr>
+        <w:ind w:left="5760" w:hanging="360"/>
+      </w:pPr>
+    </w:lvl>
+    <w:lvl w:ilvl="8" w:tplc="0409001B" w:tentative="1">
+      <w:start w:val="1"/>
+      <w:numFmt w:val="lowerRoman"/>
+      <w:lvlText w:val="%9."/>
+      <w:lvlJc w:val="right"/>
+      <w:pPr>
+        <w:ind w:left="6480" w:hanging="180"/>
+      </w:pPr>
+    </w:lvl>
+  </w:abstractNum>
+  <w:abstractNum w:abstractNumId="2" w15:restartNumberingAfterBreak="0">
+    <w:nsid w:val="2C3F276B"/>
+    <w:multiLevelType w:val="hybridMultilevel"/>
+    <w:tmpl w:val="E56C2484"/>
+    <w:lvl w:ilvl="0" w:tplc="FFFFFFFF">
+      <w:start w:val="1"/>
+      <w:numFmt w:val="decimal"/>
+      <w:lvlText w:val="%1."/>
+      <w:lvlJc w:val="left"/>
+      <w:pPr>
+        <w:ind w:left="720" w:hanging="360"/>
+      </w:pPr>
+    </w:lvl>
+    <w:lvl w:ilvl="1" w:tplc="FFFFFFFF" w:tentative="1">
+      <w:start w:val="1"/>
+      <w:numFmt w:val="lowerLetter"/>
+      <w:lvlText w:val="%2."/>
+      <w:lvlJc w:val="left"/>
+      <w:pPr>
+        <w:ind w:left="1440" w:hanging="360"/>
+      </w:pPr>
+    </w:lvl>
+    <w:lvl w:ilvl="2" w:tplc="FFFFFFFF" w:tentative="1">
+      <w:start w:val="1"/>
+      <w:numFmt w:val="lowerRoman"/>
+      <w:lvlText w:val="%3."/>
+      <w:lvlJc w:val="right"/>
+      <w:pPr>
+        <w:ind w:left="2160" w:hanging="180"/>
+      </w:pPr>
+    </w:lvl>
+    <w:lvl w:ilvl="3" w:tplc="FFFFFFFF" w:tentative="1">
+      <w:start w:val="1"/>
+      <w:numFmt w:val="decimal"/>
+      <w:lvlText w:val="%4."/>
+      <w:lvlJc w:val="left"/>
+      <w:pPr>
+        <w:ind w:left="2880" w:hanging="360"/>
+      </w:pPr>
+    </w:lvl>
+    <w:lvl w:ilvl="4" w:tplc="FFFFFFFF" w:tentative="1">
+      <w:start w:val="1"/>
+      <w:numFmt w:val="lowerLetter"/>
+      <w:lvlText w:val="%5."/>
+      <w:lvlJc w:val="left"/>
+      <w:pPr>
+        <w:ind w:left="3600" w:hanging="360"/>
+      </w:pPr>
+    </w:lvl>
+    <w:lvl w:ilvl="5" w:tplc="FFFFFFFF" w:tentative="1">
+      <w:start w:val="1"/>
+      <w:numFmt w:val="lowerRoman"/>
+      <w:lvlText w:val="%6."/>
+      <w:lvlJc w:val="right"/>
+      <w:pPr>
+        <w:ind w:left="4320" w:hanging="180"/>
+      </w:pPr>
+    </w:lvl>
+    <w:lvl w:ilvl="6" w:tplc="FFFFFFFF" w:tentative="1">
+      <w:start w:val="1"/>
+      <w:numFmt w:val="decimal"/>
+      <w:lvlText w:val="%7."/>
+      <w:lvlJc w:val="left"/>
+      <w:pPr>
+        <w:ind w:left="5040" w:hanging="360"/>
+      </w:pPr>
+    </w:lvl>
+    <w:lvl w:ilvl="7" w:tplc="FFFFFFFF" w:tentative="1">
+      <w:start w:val="1"/>
+      <w:numFmt w:val="lowerLetter"/>
+      <w:lvlText w:val="%8."/>
+      <w:lvlJc w:val="left"/>
+      <w:pPr>
+        <w:ind w:left="5760" w:hanging="360"/>
+      </w:pPr>
+    </w:lvl>
+    <w:lvl w:ilvl="8" w:tplc="FFFFFFFF" w:tentative="1">
+      <w:start w:val="1"/>
+      <w:numFmt w:val="lowerRoman"/>
+      <w:lvlText w:val="%9."/>
+      <w:lvlJc w:val="right"/>
+      <w:pPr>
+        <w:ind w:left="6480" w:hanging="180"/>
+      </w:pPr>
+    </w:lvl>
+  </w:abstractNum>
+  <w:abstractNum w:abstractNumId="3" w15:restartNumberingAfterBreak="0">
+    <w:nsid w:val="2C72458E"/>
+    <w:multiLevelType w:val="hybridMultilevel"/>
+    <w:tmpl w:val="3530C88A"/>
+    <w:lvl w:ilvl="0" w:tplc="FFFFFFFF">
+      <w:start w:val="1"/>
+      <w:numFmt w:val="decimal"/>
+      <w:lvlText w:val="%1."/>
+      <w:lvlJc w:val="left"/>
+      <w:pPr>
+        <w:ind w:left="720" w:hanging="360"/>
+      </w:pPr>
+    </w:lvl>
+    <w:lvl w:ilvl="1" w:tplc="04090019" w:tentative="1">
+      <w:start w:val="1"/>
+      <w:numFmt w:val="lowerLetter"/>
+      <w:lvlText w:val="%2."/>
+      <w:lvlJc w:val="left"/>
+      <w:pPr>
+        <w:ind w:left="1440" w:hanging="360"/>
+      </w:pPr>
+    </w:lvl>
+    <w:lvl w:ilvl="2" w:tplc="0409001B" w:tentative="1">
+      <w:start w:val="1"/>
+      <w:numFmt w:val="lowerRoman"/>
+      <w:lvlText w:val="%3."/>
+      <w:lvlJc w:val="right"/>
+      <w:pPr>
+        <w:ind w:left="2160" w:hanging="180"/>
+      </w:pPr>
+    </w:lvl>
+    <w:lvl w:ilvl="3" w:tplc="0409000F" w:tentative="1">
+      <w:start w:val="1"/>
+      <w:numFmt w:val="decimal"/>
+      <w:lvlText w:val="%4."/>
+      <w:lvlJc w:val="left"/>
+      <w:pPr>
+        <w:ind w:left="2880" w:hanging="360"/>
+      </w:pPr>
+    </w:lvl>
+    <w:lvl w:ilvl="4" w:tplc="04090019" w:tentative="1">
+      <w:start w:val="1"/>
+      <w:numFmt w:val="lowerLetter"/>
+      <w:lvlText w:val="%5."/>
+      <w:lvlJc w:val="left"/>
+      <w:pPr>
+        <w:ind w:left="3600" w:hanging="360"/>
+      </w:pPr>
+    </w:lvl>
+    <w:lvl w:ilvl="5" w:tplc="0409001B" w:tentative="1">
+      <w:start w:val="1"/>
+      <w:numFmt w:val="lowerRoman"/>
+      <w:lvlText w:val="%6."/>
+      <w:lvlJc w:val="right"/>
+      <w:pPr>
+        <w:ind w:left="4320" w:hanging="180"/>
+      </w:pPr>
+    </w:lvl>
+    <w:lvl w:ilvl="6" w:tplc="0409000F" w:tentative="1">
+      <w:start w:val="1"/>
+      <w:numFmt w:val="decimal"/>
+      <w:lvlText w:val="%7."/>
+      <w:lvlJc w:val="left"/>
+      <w:pPr>
+        <w:ind w:left="5040" w:hanging="360"/>
+      </w:pPr>
+    </w:lvl>
+    <w:lvl w:ilvl="7" w:tplc="04090019" w:tentative="1">
+      <w:start w:val="1"/>
+      <w:numFmt w:val="lowerLetter"/>
+      <w:lvlText w:val="%8."/>
+      <w:lvlJc w:val="left"/>
+      <w:pPr>
+        <w:ind w:left="5760" w:hanging="360"/>
+      </w:pPr>
+    </w:lvl>
+    <w:lvl w:ilvl="8" w:tplc="0409001B" w:tentative="1">
+      <w:start w:val="1"/>
+      <w:numFmt w:val="lowerRoman"/>
+      <w:lvlText w:val="%9."/>
+      <w:lvlJc w:val="right"/>
+      <w:pPr>
+        <w:ind w:left="6480" w:hanging="180"/>
+      </w:pPr>
+    </w:lvl>
+  </w:abstractNum>
+  <w:abstractNum w:abstractNumId="4" w15:restartNumberingAfterBreak="0">
+    <w:nsid w:val="2D997462"/>
+    <w:multiLevelType w:val="hybridMultilevel"/>
+    <w:tmpl w:val="58289206"/>
+    <w:lvl w:ilvl="0" w:tplc="FFFFFFFF">
+      <w:start w:val="1"/>
+      <w:numFmt w:val="decimal"/>
+      <w:lvlText w:val="%1."/>
+      <w:lvlJc w:val="left"/>
+      <w:pPr>
+        <w:ind w:left="720" w:hanging="360"/>
+      </w:pPr>
+    </w:lvl>
+    <w:lvl w:ilvl="1" w:tplc="04090019">
+      <w:start w:val="1"/>
+      <w:numFmt w:val="lowerLetter"/>
+      <w:lvlText w:val="%2."/>
+      <w:lvlJc w:val="left"/>
+      <w:pPr>
+        <w:ind w:left="1440" w:hanging="360"/>
+      </w:pPr>
+    </w:lvl>
+    <w:lvl w:ilvl="2" w:tplc="0409001B" w:tentative="1">
+      <w:start w:val="1"/>
+      <w:numFmt w:val="lowerRoman"/>
+      <w:lvlText w:val="%3."/>
+      <w:lvlJc w:val="right"/>
+      <w:pPr>
+        <w:ind w:left="2160" w:hanging="180"/>
+      </w:pPr>
+    </w:lvl>
+    <w:lvl w:ilvl="3" w:tplc="0409000F" w:tentative="1">
+      <w:start w:val="1"/>
+      <w:numFmt w:val="decimal"/>
+      <w:lvlText w:val="%4."/>
+      <w:lvlJc w:val="left"/>
+      <w:pPr>
+        <w:ind w:left="2880" w:hanging="360"/>
+      </w:pPr>
+    </w:lvl>
+    <w:lvl w:ilvl="4" w:tplc="04090019" w:tentative="1">
+      <w:start w:val="1"/>
+      <w:numFmt w:val="lowerLetter"/>
+      <w:lvlText w:val="%5."/>
+      <w:lvlJc w:val="left"/>
+      <w:pPr>
+        <w:ind w:left="3600" w:hanging="360"/>
+      </w:pPr>
+    </w:lvl>
+    <w:lvl w:ilvl="5" w:tplc="0409001B" w:tentative="1">
+      <w:start w:val="1"/>
+      <w:numFmt w:val="lowerRoman"/>
+      <w:lvlText w:val="%6."/>
+      <w:lvlJc w:val="right"/>
+      <w:pPr>
+        <w:ind w:left="4320" w:hanging="180"/>
+      </w:pPr>
+    </w:lvl>
+    <w:lvl w:ilvl="6" w:tplc="0409000F" w:tentative="1">
+      <w:start w:val="1"/>
+      <w:numFmt w:val="decimal"/>
+      <w:lvlText w:val="%7."/>
+      <w:lvlJc w:val="left"/>
+      <w:pPr>
+        <w:ind w:left="5040" w:hanging="360"/>
+      </w:pPr>
+    </w:lvl>
+    <w:lvl w:ilvl="7" w:tplc="04090019" w:tentative="1">
+      <w:start w:val="1"/>
+      <w:numFmt w:val="lowerLetter"/>
+      <w:lvlText w:val="%8."/>
+      <w:lvlJc w:val="left"/>
+      <w:pPr>
+        <w:ind w:left="5760" w:hanging="360"/>
+      </w:pPr>
+    </w:lvl>
+    <w:lvl w:ilvl="8" w:tplc="0409001B" w:tentative="1">
+      <w:start w:val="1"/>
+      <w:numFmt w:val="lowerRoman"/>
+      <w:lvlText w:val="%9."/>
+      <w:lvlJc w:val="right"/>
+      <w:pPr>
+        <w:ind w:left="6480" w:hanging="180"/>
+      </w:pPr>
+    </w:lvl>
+  </w:abstractNum>
+  <w:abstractNum w:abstractNumId="5" w15:restartNumberingAfterBreak="0">
+    <w:nsid w:val="2FD23A2F"/>
+    <w:multiLevelType w:val="hybridMultilevel"/>
+    <w:tmpl w:val="DEEED866"/>
+    <w:lvl w:ilvl="0" w:tplc="FFFFFFFF">
+      <w:start w:val="1"/>
+      <w:numFmt w:val="decimal"/>
+      <w:lvlText w:val="%1."/>
+      <w:lvlJc w:val="left"/>
+      <w:pPr>
+        <w:ind w:left="720" w:hanging="360"/>
+      </w:pPr>
+    </w:lvl>
+    <w:lvl w:ilvl="1" w:tplc="04090019">
+      <w:start w:val="1"/>
+      <w:numFmt w:val="lowerLetter"/>
+      <w:lvlText w:val="%2."/>
+      <w:lvlJc w:val="left"/>
+      <w:pPr>
+        <w:ind w:left="1440" w:hanging="360"/>
+      </w:pPr>
+    </w:lvl>
+    <w:lvl w:ilvl="2" w:tplc="0409001B" w:tentative="1">
+      <w:start w:val="1"/>
+      <w:numFmt w:val="lowerRoman"/>
+      <w:lvlText w:val="%3."/>
+      <w:lvlJc w:val="right"/>
+      <w:pPr>
+        <w:ind w:left="2160" w:hanging="180"/>
+      </w:pPr>
+    </w:lvl>
+    <w:lvl w:ilvl="3" w:tplc="0409000F" w:tentative="1">
+      <w:start w:val="1"/>
+      <w:numFmt w:val="decimal"/>
+      <w:lvlText w:val="%4."/>
+      <w:lvlJc w:val="left"/>
+      <w:pPr>
+        <w:ind w:left="2880" w:hanging="360"/>
+      </w:pPr>
+    </w:lvl>
+    <w:lvl w:ilvl="4" w:tplc="04090019" w:tentative="1">
+      <w:start w:val="1"/>
+      <w:numFmt w:val="lowerLetter"/>
+      <w:lvlText w:val="%5."/>
+      <w:lvlJc w:val="left"/>
+      <w:pPr>
+        <w:ind w:left="3600" w:hanging="360"/>
+      </w:pPr>
+    </w:lvl>
+    <w:lvl w:ilvl="5" w:tplc="0409001B" w:tentative="1">
+      <w:start w:val="1"/>
+      <w:numFmt w:val="lowerRoman"/>
+      <w:lvlText w:val="%6."/>
+      <w:lvlJc w:val="right"/>
+      <w:pPr>
+        <w:ind w:left="4320" w:hanging="180"/>
+      </w:pPr>
+    </w:lvl>
+    <w:lvl w:ilvl="6" w:tplc="0409000F" w:tentative="1">
+      <w:start w:val="1"/>
+      <w:numFmt w:val="decimal"/>
+      <w:lvlText w:val="%7."/>
+      <w:lvlJc w:val="left"/>
+      <w:pPr>
+        <w:ind w:left="5040" w:hanging="360"/>
+      </w:pPr>
+    </w:lvl>
+    <w:lvl w:ilvl="7" w:tplc="04090019" w:tentative="1">
+      <w:start w:val="1"/>
+      <w:numFmt w:val="lowerLetter"/>
+      <w:lvlText w:val="%8."/>
+      <w:lvlJc w:val="left"/>
+      <w:pPr>
+        <w:ind w:left="5760" w:hanging="360"/>
+      </w:pPr>
+    </w:lvl>
+    <w:lvl w:ilvl="8" w:tplc="0409001B" w:tentative="1">
+      <w:start w:val="1"/>
+      <w:numFmt w:val="lowerRoman"/>
+      <w:lvlText w:val="%9."/>
+      <w:lvlJc w:val="right"/>
+      <w:pPr>
+        <w:ind w:left="6480" w:hanging="180"/>
+      </w:pPr>
+    </w:lvl>
+  </w:abstractNum>
+  <w:abstractNum w:abstractNumId="6" w15:restartNumberingAfterBreak="0">
+    <w:nsid w:val="31E67310"/>
+    <w:multiLevelType w:val="hybridMultilevel"/>
+    <w:tmpl w:val="DE86665A"/>
+    <w:lvl w:ilvl="0" w:tplc="FFFFFFFF">
+      <w:start w:val="1"/>
+      <w:numFmt w:val="decimal"/>
+      <w:lvlText w:val="%1."/>
+      <w:lvlJc w:val="left"/>
+      <w:pPr>
+        <w:ind w:left="720" w:hanging="360"/>
+      </w:pPr>
+    </w:lvl>
+    <w:lvl w:ilvl="1" w:tplc="04090019">
+      <w:start w:val="1"/>
+      <w:numFmt w:val="lowerLetter"/>
+      <w:lvlText w:val="%2."/>
+      <w:lvlJc w:val="left"/>
+      <w:pPr>
+        <w:ind w:left="1440" w:hanging="360"/>
+      </w:pPr>
+    </w:lvl>
+    <w:lvl w:ilvl="2" w:tplc="0409001B" w:tentative="1">
+      <w:start w:val="1"/>
+      <w:numFmt w:val="lowerRoman"/>
+      <w:lvlText w:val="%3."/>
+      <w:lvlJc w:val="right"/>
+      <w:pPr>
+        <w:ind w:left="2160" w:hanging="180"/>
+      </w:pPr>
+    </w:lvl>
+    <w:lvl w:ilvl="3" w:tplc="0409000F" w:tentative="1">
+      <w:start w:val="1"/>
+      <w:numFmt w:val="decimal"/>
+      <w:lvlText w:val="%4."/>
+      <w:lvlJc w:val="left"/>
+      <w:pPr>
+        <w:ind w:left="2880" w:hanging="360"/>
+      </w:pPr>
+    </w:lvl>
+    <w:lvl w:ilvl="4" w:tplc="04090019" w:tentative="1">
+      <w:start w:val="1"/>
+      <w:numFmt w:val="lowerLetter"/>
+      <w:lvlText w:val="%5."/>
+      <w:lvlJc w:val="left"/>
+      <w:pPr>
+        <w:ind w:left="3600" w:hanging="360"/>
+      </w:pPr>
+    </w:lvl>
+    <w:lvl w:ilvl="5" w:tplc="0409001B" w:tentative="1">
+      <w:start w:val="1"/>
+      <w:numFmt w:val="lowerRoman"/>
+      <w:lvlText w:val="%6."/>
+      <w:lvlJc w:val="right"/>
+      <w:pPr>
+        <w:ind w:left="4320" w:hanging="180"/>
+      </w:pPr>
+    </w:lvl>
+    <w:lvl w:ilvl="6" w:tplc="0409000F" w:tentative="1">
+      <w:start w:val="1"/>
+      <w:numFmt w:val="decimal"/>
+      <w:lvlText w:val="%7."/>
+      <w:lvlJc w:val="left"/>
+      <w:pPr>
+        <w:ind w:left="5040" w:hanging="360"/>
+      </w:pPr>
+    </w:lvl>
+    <w:lvl w:ilvl="7" w:tplc="04090019" w:tentative="1">
+      <w:start w:val="1"/>
+      <w:numFmt w:val="lowerLetter"/>
+      <w:lvlText w:val="%8."/>
+      <w:lvlJc w:val="left"/>
+      <w:pPr>
+        <w:ind w:left="5760" w:hanging="360"/>
+      </w:pPr>
+    </w:lvl>
+    <w:lvl w:ilvl="8" w:tplc="0409001B" w:tentative="1">
+      <w:start w:val="1"/>
+      <w:numFmt w:val="lowerRoman"/>
+      <w:lvlText w:val="%9."/>
+      <w:lvlJc w:val="right"/>
+      <w:pPr>
+        <w:ind w:left="6480" w:hanging="180"/>
+      </w:pPr>
+    </w:lvl>
+  </w:abstractNum>
+  <w:abstractNum w:abstractNumId="7" w15:restartNumberingAfterBreak="0">
+    <w:nsid w:val="35802C14"/>
+    <w:multiLevelType w:val="hybridMultilevel"/>
+    <w:tmpl w:val="4D8ECA70"/>
+    <w:lvl w:ilvl="0" w:tplc="FFFFFFFF">
+      <w:start w:val="1"/>
+      <w:numFmt w:val="decimal"/>
+      <w:lvlText w:val="%1."/>
+      <w:lvlJc w:val="left"/>
+      <w:pPr>
+        <w:ind w:left="720" w:hanging="360"/>
+      </w:pPr>
+    </w:lvl>
+    <w:lvl w:ilvl="1" w:tplc="04090019" w:tentative="1">
+      <w:start w:val="1"/>
+      <w:numFmt w:val="lowerLetter"/>
+      <w:lvlText w:val="%2."/>
+      <w:lvlJc w:val="left"/>
+      <w:pPr>
+        <w:ind w:left="1440" w:hanging="360"/>
+      </w:pPr>
+    </w:lvl>
+    <w:lvl w:ilvl="2" w:tplc="0409001B" w:tentative="1">
+      <w:start w:val="1"/>
+      <w:numFmt w:val="lowerRoman"/>
+      <w:lvlText w:val="%3."/>
+      <w:lvlJc w:val="right"/>
+      <w:pPr>
+        <w:ind w:left="2160" w:hanging="180"/>
+      </w:pPr>
+    </w:lvl>
+    <w:lvl w:ilvl="3" w:tplc="0409000F" w:tentative="1">
+      <w:start w:val="1"/>
+      <w:numFmt w:val="decimal"/>
+      <w:lvlText w:val="%4."/>
+      <w:lvlJc w:val="left"/>
+      <w:pPr>
+        <w:ind w:left="2880" w:hanging="360"/>
+      </w:pPr>
+    </w:lvl>
+    <w:lvl w:ilvl="4" w:tplc="04090019" w:tentative="1">
+      <w:start w:val="1"/>
+      <w:numFmt w:val="lowerLetter"/>
+      <w:lvlText w:val="%5."/>
+      <w:lvlJc w:val="left"/>
+      <w:pPr>
+        <w:ind w:left="3600" w:hanging="360"/>
+      </w:pPr>
+    </w:lvl>
+    <w:lvl w:ilvl="5" w:tplc="0409001B" w:tentative="1">
+      <w:start w:val="1"/>
+      <w:numFmt w:val="lowerRoman"/>
+      <w:lvlText w:val="%6."/>
+      <w:lvlJc w:val="right"/>
+      <w:pPr>
+        <w:ind w:left="4320" w:hanging="180"/>
+      </w:pPr>
+    </w:lvl>
+    <w:lvl w:ilvl="6" w:tplc="0409000F" w:tentative="1">
+      <w:start w:val="1"/>
+      <w:numFmt w:val="decimal"/>
+      <w:lvlText w:val="%7."/>
+      <w:lvlJc w:val="left"/>
+      <w:pPr>
+        <w:ind w:left="5040" w:hanging="360"/>
+      </w:pPr>
+    </w:lvl>
+    <w:lvl w:ilvl="7" w:tplc="04090019" w:tentative="1">
+      <w:start w:val="1"/>
+      <w:numFmt w:val="lowerLetter"/>
+      <w:lvlText w:val="%8."/>
+      <w:lvlJc w:val="left"/>
+      <w:pPr>
+        <w:ind w:left="5760" w:hanging="360"/>
+      </w:pPr>
+    </w:lvl>
+    <w:lvl w:ilvl="8" w:tplc="0409001B" w:tentative="1">
+      <w:start w:val="1"/>
+      <w:numFmt w:val="lowerRoman"/>
+      <w:lvlText w:val="%9."/>
+      <w:lvlJc w:val="right"/>
+      <w:pPr>
+        <w:ind w:left="6480" w:hanging="180"/>
+      </w:pPr>
+    </w:lvl>
+  </w:abstractNum>
+  <w:abstractNum w:abstractNumId="8" w15:restartNumberingAfterBreak="0">
+    <w:nsid w:val="3B197059"/>
+    <w:multiLevelType w:val="hybridMultilevel"/>
+    <w:tmpl w:val="A352EA94"/>
+    <w:lvl w:ilvl="0" w:tplc="FFFFFFFF">
+      <w:start w:val="1"/>
+      <w:numFmt w:val="decimal"/>
+      <w:lvlText w:val="%1."/>
+      <w:lvlJc w:val="left"/>
+      <w:pPr>
+        <w:ind w:left="1440" w:hanging="360"/>
+      </w:pPr>
+    </w:lvl>
+    <w:lvl w:ilvl="1" w:tplc="04090019" w:tentative="1">
+      <w:start w:val="1"/>
+      <w:numFmt w:val="lowerLetter"/>
+      <w:lvlText w:val="%2."/>
+      <w:lvlJc w:val="left"/>
+      <w:pPr>
+        <w:ind w:left="2160" w:hanging="360"/>
+      </w:pPr>
+    </w:lvl>
+    <w:lvl w:ilvl="2" w:tplc="0409001B" w:tentative="1">
+      <w:start w:val="1"/>
+      <w:numFmt w:val="lowerRoman"/>
+      <w:lvlText w:val="%3."/>
+      <w:lvlJc w:val="right"/>
+      <w:pPr>
+        <w:ind w:left="2880" w:hanging="180"/>
+      </w:pPr>
+    </w:lvl>
+    <w:lvl w:ilvl="3" w:tplc="0409000F" w:tentative="1">
+      <w:start w:val="1"/>
+      <w:numFmt w:val="decimal"/>
+      <w:lvlText w:val="%4."/>
+      <w:lvlJc w:val="left"/>
+      <w:pPr>
+        <w:ind w:left="3600" w:hanging="360"/>
+      </w:pPr>
+    </w:lvl>
+    <w:lvl w:ilvl="4" w:tplc="04090019" w:tentative="1">
+      <w:start w:val="1"/>
+      <w:numFmt w:val="lowerLetter"/>
+      <w:lvlText w:val="%5."/>
+      <w:lvlJc w:val="left"/>
+      <w:pPr>
+        <w:ind w:left="4320" w:hanging="360"/>
+      </w:pPr>
+    </w:lvl>
+    <w:lvl w:ilvl="5" w:tplc="0409001B" w:tentative="1">
+      <w:start w:val="1"/>
+      <w:numFmt w:val="lowerRoman"/>
+      <w:lvlText w:val="%6."/>
+      <w:lvlJc w:val="right"/>
+      <w:pPr>
+        <w:ind w:left="5040" w:hanging="180"/>
+      </w:pPr>
+    </w:lvl>
+    <w:lvl w:ilvl="6" w:tplc="0409000F" w:tentative="1">
+      <w:start w:val="1"/>
+      <w:numFmt w:val="decimal"/>
+      <w:lvlText w:val="%7."/>
+      <w:lvlJc w:val="left"/>
+      <w:pPr>
+        <w:ind w:left="5760" w:hanging="360"/>
+      </w:pPr>
+    </w:lvl>
+    <w:lvl w:ilvl="7" w:tplc="04090019" w:tentative="1">
+      <w:start w:val="1"/>
+      <w:numFmt w:val="lowerLetter"/>
+      <w:lvlText w:val="%8."/>
+      <w:lvlJc w:val="left"/>
+      <w:pPr>
+        <w:ind w:left="6480" w:hanging="360"/>
+      </w:pPr>
+    </w:lvl>
+    <w:lvl w:ilvl="8" w:tplc="0409001B" w:tentative="1">
+      <w:start w:val="1"/>
+      <w:numFmt w:val="lowerRoman"/>
+      <w:lvlText w:val="%9."/>
+      <w:lvlJc w:val="right"/>
+      <w:pPr>
+        <w:ind w:left="7200" w:hanging="180"/>
+      </w:pPr>
+    </w:lvl>
+  </w:abstractNum>
+  <w:abstractNum w:abstractNumId="9" w15:restartNumberingAfterBreak="0">
+    <w:nsid w:val="3B920D91"/>
+    <w:multiLevelType w:val="hybridMultilevel"/>
+    <w:tmpl w:val="F4EA34F8"/>
+    <w:lvl w:ilvl="0" w:tplc="FFFFFFFF">
+      <w:start w:val="1"/>
+      <w:numFmt w:val="decimal"/>
+      <w:lvlText w:val="%1."/>
+      <w:lvlJc w:val="left"/>
+      <w:pPr>
+        <w:ind w:left="720" w:hanging="360"/>
+      </w:pPr>
+    </w:lvl>
+    <w:lvl w:ilvl="1" w:tplc="04090019" w:tentative="1">
+      <w:start w:val="1"/>
+      <w:numFmt w:val="lowerLetter"/>
+      <w:lvlText w:val="%2."/>
+      <w:lvlJc w:val="left"/>
+      <w:pPr>
+        <w:ind w:left="1440" w:hanging="360"/>
+      </w:pPr>
+    </w:lvl>
+    <w:lvl w:ilvl="2" w:tplc="0409001B" w:tentative="1">
+      <w:start w:val="1"/>
+      <w:numFmt w:val="lowerRoman"/>
+      <w:lvlText w:val="%3."/>
+      <w:lvlJc w:val="right"/>
+      <w:pPr>
+        <w:ind w:left="2160" w:hanging="180"/>
+      </w:pPr>
+    </w:lvl>
+    <w:lvl w:ilvl="3" w:tplc="0409000F" w:tentative="1">
+      <w:start w:val="1"/>
+      <w:numFmt w:val="decimal"/>
+      <w:lvlText w:val="%4."/>
+      <w:lvlJc w:val="left"/>
+      <w:pPr>
+        <w:ind w:left="2880" w:hanging="360"/>
+      </w:pPr>
+    </w:lvl>
+    <w:lvl w:ilvl="4" w:tplc="04090019" w:tentative="1">
+      <w:start w:val="1"/>
+      <w:numFmt w:val="lowerLetter"/>
+      <w:lvlText w:val="%5."/>
+      <w:lvlJc w:val="left"/>
+      <w:pPr>
+        <w:ind w:left="3600" w:hanging="360"/>
+      </w:pPr>
+    </w:lvl>
+    <w:lvl w:ilvl="5" w:tplc="0409001B" w:tentative="1">
+      <w:start w:val="1"/>
+      <w:numFmt w:val="lowerRoman"/>
+      <w:lvlText w:val="%6."/>
+      <w:lvlJc w:val="right"/>
+      <w:pPr>
+        <w:ind w:left="4320" w:hanging="180"/>
+      </w:pPr>
+    </w:lvl>
+    <w:lvl w:ilvl="6" w:tplc="0409000F" w:tentative="1">
+      <w:start w:val="1"/>
+      <w:numFmt w:val="decimal"/>
+      <w:lvlText w:val="%7."/>
+      <w:lvlJc w:val="left"/>
+      <w:pPr>
+        <w:ind w:left="5040" w:hanging="360"/>
+      </w:pPr>
+    </w:lvl>
+    <w:lvl w:ilvl="7" w:tplc="04090019" w:tentative="1">
+      <w:start w:val="1"/>
+      <w:numFmt w:val="lowerLetter"/>
+      <w:lvlText w:val="%8."/>
+      <w:lvlJc w:val="left"/>
+      <w:pPr>
+        <w:ind w:left="5760" w:hanging="360"/>
+      </w:pPr>
+    </w:lvl>
+    <w:lvl w:ilvl="8" w:tplc="0409001B" w:tentative="1">
+      <w:start w:val="1"/>
+      <w:numFmt w:val="lowerRoman"/>
+      <w:lvlText w:val="%9."/>
+      <w:lvlJc w:val="right"/>
+      <w:pPr>
+        <w:ind w:left="6480" w:hanging="180"/>
+      </w:pPr>
+    </w:lvl>
+  </w:abstractNum>
+  <w:abstractNum w:abstractNumId="10" w15:restartNumberingAfterBreak="0">
+    <w:nsid w:val="55D21E8E"/>
+    <w:multiLevelType w:val="hybridMultilevel"/>
+    <w:tmpl w:val="E56C2484"/>
+    <w:lvl w:ilvl="0" w:tplc="0409000F">
+      <w:start w:val="1"/>
+      <w:numFmt w:val="decimal"/>
+      <w:lvlText w:val="%1."/>
+      <w:lvlJc w:val="left"/>
+      <w:pPr>
+        <w:ind w:left="720" w:hanging="360"/>
+      </w:pPr>
+    </w:lvl>
+    <w:lvl w:ilvl="1" w:tplc="04090019" w:tentative="1">
+      <w:start w:val="1"/>
+      <w:numFmt w:val="lowerLetter"/>
+      <w:lvlText w:val="%2."/>
+      <w:lvlJc w:val="left"/>
+      <w:pPr>
+        <w:ind w:left="1440" w:hanging="360"/>
+      </w:pPr>
+    </w:lvl>
+    <w:lvl w:ilvl="2" w:tplc="0409001B" w:tentative="1">
+      <w:start w:val="1"/>
+      <w:numFmt w:val="lowerRoman"/>
+      <w:lvlText w:val="%3."/>
+      <w:lvlJc w:val="right"/>
+      <w:pPr>
+        <w:ind w:left="2160" w:hanging="180"/>
+      </w:pPr>
+    </w:lvl>
+    <w:lvl w:ilvl="3" w:tplc="0409000F" w:tentative="1">
+      <w:start w:val="1"/>
+      <w:numFmt w:val="decimal"/>
+      <w:lvlText w:val="%4."/>
+      <w:lvlJc w:val="left"/>
+      <w:pPr>
+        <w:ind w:left="2880" w:hanging="360"/>
+      </w:pPr>
+    </w:lvl>
+    <w:lvl w:ilvl="4" w:tplc="04090019" w:tentative="1">
+      <w:start w:val="1"/>
+      <w:numFmt w:val="lowerLetter"/>
+      <w:lvlText w:val="%5."/>
+      <w:lvlJc w:val="left"/>
+      <w:pPr>
+        <w:ind w:left="3600" w:hanging="360"/>
+      </w:pPr>
+    </w:lvl>
+    <w:lvl w:ilvl="5" w:tplc="0409001B" w:tentative="1">
+      <w:start w:val="1"/>
+      <w:numFmt w:val="lowerRoman"/>
+      <w:lvlText w:val="%6."/>
+      <w:lvlJc w:val="right"/>
+      <w:pPr>
+        <w:ind w:left="4320" w:hanging="180"/>
+      </w:pPr>
+    </w:lvl>
+    <w:lvl w:ilvl="6" w:tplc="0409000F" w:tentative="1">
+      <w:start w:val="1"/>
+      <w:numFmt w:val="decimal"/>
+      <w:lvlText w:val="%7."/>
+      <w:lvlJc w:val="left"/>
+      <w:pPr>
+        <w:ind w:left="5040" w:hanging="360"/>
+      </w:pPr>
+    </w:lvl>
+    <w:lvl w:ilvl="7" w:tplc="04090019" w:tentative="1">
+      <w:start w:val="1"/>
+      <w:numFmt w:val="lowerLetter"/>
+      <w:lvlText w:val="%8."/>
+      <w:lvlJc w:val="left"/>
+      <w:pPr>
+        <w:ind w:left="5760" w:hanging="360"/>
+      </w:pPr>
+    </w:lvl>
+    <w:lvl w:ilvl="8" w:tplc="0409001B" w:tentative="1">
+      <w:start w:val="1"/>
+      <w:numFmt w:val="lowerRoman"/>
+      <w:lvlText w:val="%9."/>
+      <w:lvlJc w:val="right"/>
+      <w:pPr>
+        <w:ind w:left="6480" w:hanging="180"/>
+      </w:pPr>
+    </w:lvl>
+  </w:abstractNum>
+  <w:abstractNum w:abstractNumId="11" w15:restartNumberingAfterBreak="0">
+    <w:nsid w:val="56636405"/>
+    <w:multiLevelType w:val="hybridMultilevel"/>
+    <w:tmpl w:val="A7C8167E"/>
+    <w:lvl w:ilvl="0" w:tplc="FFFFFFFF">
+      <w:start w:val="1"/>
+      <w:numFmt w:val="decimal"/>
+      <w:lvlText w:val="%1."/>
+      <w:lvlJc w:val="left"/>
+      <w:pPr>
+        <w:ind w:left="720" w:hanging="360"/>
+      </w:pPr>
+    </w:lvl>
+    <w:lvl w:ilvl="1" w:tplc="04090019" w:tentative="1">
+      <w:start w:val="1"/>
+      <w:numFmt w:val="lowerLetter"/>
+      <w:lvlText w:val="%2."/>
+      <w:lvlJc w:val="left"/>
+      <w:pPr>
+        <w:ind w:left="1440" w:hanging="360"/>
+      </w:pPr>
+    </w:lvl>
+    <w:lvl w:ilvl="2" w:tplc="0409001B" w:tentative="1">
+      <w:start w:val="1"/>
+      <w:numFmt w:val="lowerRoman"/>
+      <w:lvlText w:val="%3."/>
+      <w:lvlJc w:val="right"/>
+      <w:pPr>
+        <w:ind w:left="2160" w:hanging="180"/>
+      </w:pPr>
+    </w:lvl>
+    <w:lvl w:ilvl="3" w:tplc="0409000F" w:tentative="1">
+      <w:start w:val="1"/>
+      <w:numFmt w:val="decimal"/>
+      <w:lvlText w:val="%4."/>
+      <w:lvlJc w:val="left"/>
+      <w:pPr>
+        <w:ind w:left="2880" w:hanging="360"/>
+      </w:pPr>
+    </w:lvl>
+    <w:lvl w:ilvl="4" w:tplc="04090019" w:tentative="1">
+      <w:start w:val="1"/>
+      <w:numFmt w:val="lowerLetter"/>
+      <w:lvlText w:val="%5."/>
+      <w:lvlJc w:val="left"/>
+      <w:pPr>
+        <w:ind w:left="3600" w:hanging="360"/>
+      </w:pPr>
+    </w:lvl>
+    <w:lvl w:ilvl="5" w:tplc="0409001B" w:tentative="1">
+      <w:start w:val="1"/>
+      <w:numFmt w:val="lowerRoman"/>
+      <w:lvlText w:val="%6."/>
+      <w:lvlJc w:val="right"/>
+      <w:pPr>
+        <w:ind w:left="4320" w:hanging="180"/>
+      </w:pPr>
+    </w:lvl>
+    <w:lvl w:ilvl="6" w:tplc="0409000F" w:tentative="1">
+      <w:start w:val="1"/>
+      <w:numFmt w:val="decimal"/>
+      <w:lvlText w:val="%7."/>
+      <w:lvlJc w:val="left"/>
+      <w:pPr>
+        <w:ind w:left="5040" w:hanging="360"/>
+      </w:pPr>
+    </w:lvl>
+    <w:lvl w:ilvl="7" w:tplc="04090019" w:tentative="1">
+      <w:start w:val="1"/>
+      <w:numFmt w:val="lowerLetter"/>
+      <w:lvlText w:val="%8."/>
+      <w:lvlJc w:val="left"/>
+      <w:pPr>
+        <w:ind w:left="5760" w:hanging="360"/>
+      </w:pPr>
+    </w:lvl>
+    <w:lvl w:ilvl="8" w:tplc="0409001B" w:tentative="1">
+      <w:start w:val="1"/>
+      <w:numFmt w:val="lowerRoman"/>
+      <w:lvlText w:val="%9."/>
+      <w:lvlJc w:val="right"/>
+      <w:pPr>
+        <w:ind w:left="6480" w:hanging="180"/>
+      </w:pPr>
+    </w:lvl>
+  </w:abstractNum>
+  <w:abstractNum w:abstractNumId="12" w15:restartNumberingAfterBreak="0">
+    <w:nsid w:val="6EA45D9E"/>
+    <w:multiLevelType w:val="hybridMultilevel"/>
+    <w:tmpl w:val="5C62B374"/>
+    <w:lvl w:ilvl="0" w:tplc="FFFFFFFF">
+      <w:start w:val="1"/>
+      <w:numFmt w:val="decimal"/>
+      <w:lvlText w:val="%1."/>
+      <w:lvlJc w:val="left"/>
+      <w:pPr>
+        <w:ind w:left="1440" w:hanging="360"/>
+      </w:pPr>
+    </w:lvl>
+    <w:lvl w:ilvl="1" w:tplc="04090019" w:tentative="1">
+      <w:start w:val="1"/>
+      <w:numFmt w:val="lowerLetter"/>
+      <w:lvlText w:val="%2."/>
+      <w:lvlJc w:val="left"/>
+      <w:pPr>
+        <w:ind w:left="2160" w:hanging="360"/>
+      </w:pPr>
+    </w:lvl>
+    <w:lvl w:ilvl="2" w:tplc="0409001B" w:tentative="1">
+      <w:start w:val="1"/>
+      <w:numFmt w:val="lowerRoman"/>
+      <w:lvlText w:val="%3."/>
+      <w:lvlJc w:val="right"/>
+      <w:pPr>
+        <w:ind w:left="2880" w:hanging="180"/>
+      </w:pPr>
+    </w:lvl>
+    <w:lvl w:ilvl="3" w:tplc="0409000F" w:tentative="1">
+      <w:start w:val="1"/>
+      <w:numFmt w:val="decimal"/>
+      <w:lvlText w:val="%4."/>
+      <w:lvlJc w:val="left"/>
+      <w:pPr>
+        <w:ind w:left="3600" w:hanging="360"/>
+      </w:pPr>
+    </w:lvl>
+    <w:lvl w:ilvl="4" w:tplc="04090019" w:tentative="1">
+      <w:start w:val="1"/>
+      <w:numFmt w:val="lowerLetter"/>
+      <w:lvlText w:val="%5."/>
+      <w:lvlJc w:val="left"/>
+      <w:pPr>
+        <w:ind w:left="4320" w:hanging="360"/>
+      </w:pPr>
+    </w:lvl>
+    <w:lvl w:ilvl="5" w:tplc="0409001B" w:tentative="1">
+      <w:start w:val="1"/>
+      <w:numFmt w:val="lowerRoman"/>
+      <w:lvlText w:val="%6."/>
+      <w:lvlJc w:val="right"/>
+      <w:pPr>
+        <w:ind w:left="5040" w:hanging="180"/>
+      </w:pPr>
+    </w:lvl>
+    <w:lvl w:ilvl="6" w:tplc="0409000F" w:tentative="1">
+      <w:start w:val="1"/>
+      <w:numFmt w:val="decimal"/>
+      <w:lvlText w:val="%7."/>
+      <w:lvlJc w:val="left"/>
+      <w:pPr>
+        <w:ind w:left="5760" w:hanging="360"/>
+      </w:pPr>
+    </w:lvl>
+    <w:lvl w:ilvl="7" w:tplc="04090019" w:tentative="1">
+      <w:start w:val="1"/>
+      <w:numFmt w:val="lowerLetter"/>
+      <w:lvlText w:val="%8."/>
+      <w:lvlJc w:val="left"/>
+      <w:pPr>
+        <w:ind w:left="6480" w:hanging="360"/>
+      </w:pPr>
+    </w:lvl>
+    <w:lvl w:ilvl="8" w:tplc="0409001B" w:tentative="1">
+      <w:start w:val="1"/>
+      <w:numFmt w:val="lowerRoman"/>
+      <w:lvlText w:val="%9."/>
+      <w:lvlJc w:val="right"/>
+      <w:pPr>
+        <w:ind w:left="7200" w:hanging="180"/>
+      </w:pPr>
+    </w:lvl>
+  </w:abstractNum>
+  <w:abstractNum w:abstractNumId="13" w15:restartNumberingAfterBreak="0">
+    <w:nsid w:val="72F62269"/>
+    <w:multiLevelType w:val="hybridMultilevel"/>
+    <w:tmpl w:val="B516993A"/>
+    <w:lvl w:ilvl="0" w:tplc="FFFFFFFF">
+      <w:start w:val="1"/>
+      <w:numFmt w:val="decimal"/>
+      <w:lvlText w:val="%1."/>
+      <w:lvlJc w:val="left"/>
+      <w:pPr>
+        <w:ind w:left="720" w:hanging="360"/>
+      </w:pPr>
+    </w:lvl>
+    <w:lvl w:ilvl="1" w:tplc="04090019" w:tentative="1">
+      <w:start w:val="1"/>
+      <w:numFmt w:val="lowerLetter"/>
+      <w:lvlText w:val="%2."/>
+      <w:lvlJc w:val="left"/>
+      <w:pPr>
+        <w:ind w:left="1440" w:hanging="360"/>
+      </w:pPr>
+    </w:lvl>
+    <w:lvl w:ilvl="2" w:tplc="0409001B" w:tentative="1">
+      <w:start w:val="1"/>
+      <w:numFmt w:val="lowerRoman"/>
+      <w:lvlText w:val="%3."/>
+      <w:lvlJc w:val="right"/>
+      <w:pPr>
+        <w:ind w:left="2160" w:hanging="180"/>
+      </w:pPr>
+    </w:lvl>
+    <w:lvl w:ilvl="3" w:tplc="0409000F" w:tentative="1">
+      <w:start w:val="1"/>
+      <w:numFmt w:val="decimal"/>
+      <w:lvlText w:val="%4."/>
+      <w:lvlJc w:val="left"/>
+      <w:pPr>
+        <w:ind w:left="2880" w:hanging="360"/>
+      </w:pPr>
+    </w:lvl>
+    <w:lvl w:ilvl="4" w:tplc="04090019" w:tentative="1">
+      <w:start w:val="1"/>
+      <w:numFmt w:val="lowerLetter"/>
+      <w:lvlText w:val="%5."/>
+      <w:lvlJc w:val="left"/>
+      <w:pPr>
+        <w:ind w:left="3600" w:hanging="360"/>
+      </w:pPr>
+    </w:lvl>
+    <w:lvl w:ilvl="5" w:tplc="0409001B" w:tentative="1">
+      <w:start w:val="1"/>
+      <w:numFmt w:val="lowerRoman"/>
+      <w:lvlText w:val="%6."/>
+      <w:lvlJc w:val="right"/>
+      <w:pPr>
+        <w:ind w:left="4320" w:hanging="180"/>
+      </w:pPr>
+    </w:lvl>
+    <w:lvl w:ilvl="6" w:tplc="0409000F" w:tentative="1">
+      <w:start w:val="1"/>
+      <w:numFmt w:val="decimal"/>
+      <w:lvlText w:val="%7."/>
+      <w:lvlJc w:val="left"/>
+      <w:pPr>
+        <w:ind w:left="5040" w:hanging="360"/>
+      </w:pPr>
+    </w:lvl>
+    <w:lvl w:ilvl="7" w:tplc="04090019" w:tentative="1">
+      <w:start w:val="1"/>
+      <w:numFmt w:val="lowerLetter"/>
+      <w:lvlText w:val="%8."/>
+      <w:lvlJc w:val="left"/>
+      <w:pPr>
+        <w:ind w:left="5760" w:hanging="360"/>
+      </w:pPr>
+    </w:lvl>
+    <w:lvl w:ilvl="8" w:tplc="0409001B" w:tentative="1">
+      <w:start w:val="1"/>
+      <w:numFmt w:val="lowerRoman"/>
+      <w:lvlText w:val="%9."/>
+      <w:lvlJc w:val="right"/>
+      <w:pPr>
+        <w:ind w:left="6480" w:hanging="180"/>
+      </w:pPr>
+    </w:lvl>
+  </w:abstractNum>
+  <w:num w:numId="1" w16cid:durableId="1270547184">
+    <w:abstractNumId w:val="10"/>
+  </w:num>
+  <w:num w:numId="2" w16cid:durableId="1784179958">
+    <w:abstractNumId w:val="2"/>
+  </w:num>
+  <w:num w:numId="3" w16cid:durableId="145165830">
+    <w:abstractNumId w:val="7"/>
+  </w:num>
+  <w:num w:numId="4" w16cid:durableId="1730378973">
+    <w:abstractNumId w:val="12"/>
+  </w:num>
+  <w:num w:numId="5" w16cid:durableId="1323122421">
+    <w:abstractNumId w:val="13"/>
+  </w:num>
+  <w:num w:numId="6" w16cid:durableId="833495082">
+    <w:abstractNumId w:val="5"/>
+  </w:num>
+  <w:num w:numId="7" w16cid:durableId="319309869">
+    <w:abstractNumId w:val="3"/>
+  </w:num>
+  <w:num w:numId="8" w16cid:durableId="891037792">
+    <w:abstractNumId w:val="1"/>
+  </w:num>
+  <w:num w:numId="9" w16cid:durableId="1361397617">
+    <w:abstractNumId w:val="0"/>
+  </w:num>
+  <w:num w:numId="10" w16cid:durableId="1221937991">
+    <w:abstractNumId w:val="4"/>
+  </w:num>
+  <w:num w:numId="11" w16cid:durableId="1038627951">
+    <w:abstractNumId w:val="6"/>
+  </w:num>
+  <w:num w:numId="12" w16cid:durableId="1169062501">
+    <w:abstractNumId w:val="9"/>
+  </w:num>
+  <w:num w:numId="13" w16cid:durableId="1644265368">
+    <w:abstractNumId w:val="8"/>
+  </w:num>
+  <w:num w:numId="14" w16cid:durableId="1827936235">
+    <w:abstractNumId w:val="11"/>
+  </w:num>
+</w:numbering>
 </file>
 
 <file path=word/styles.xml><?xml version="1.0" encoding="utf-8"?>
@@ -1990,6 +4947,41 @@
       <w:u w:val="single"/>
     </w:rPr>
   </w:style>
+  <w:style w:type="character" w:styleId="UnresolvedMention">
+    <w:name w:val="Unresolved Mention"/>
+    <w:basedOn w:val="DefaultParagraphFont"/>
+    <w:uiPriority w:val="99"/>
+    <w:semiHidden/>
+    <w:unhideWhenUsed/>
+    <w:rsid w:val="00BB6D0A"/>
+    <w:rPr>
+      <w:color w:val="605E5C"/>
+      <w:shd w:val="clear" w:color="auto" w:fill="E1DFDD"/>
+    </w:rPr>
+  </w:style>
+  <w:style w:type="character" w:styleId="FollowedHyperlink">
+    <w:name w:val="FollowedHyperlink"/>
+    <w:basedOn w:val="DefaultParagraphFont"/>
+    <w:uiPriority w:val="99"/>
+    <w:semiHidden/>
+    <w:unhideWhenUsed/>
+    <w:rsid w:val="00BB6D0A"/>
+    <w:rPr>
+      <w:color w:val="954F72" w:themeColor="followedHyperlink"/>
+      <w:u w:val="single"/>
+    </w:rPr>
+  </w:style>
+  <w:style w:type="paragraph" w:styleId="ListParagraph">
+    <w:name w:val="List Paragraph"/>
+    <w:basedOn w:val="Normal"/>
+    <w:uiPriority w:val="34"/>
+    <w:qFormat/>
+    <w:rsid w:val="00BB6D0A"/>
+    <w:pPr>
+      <w:ind w:left="720"/>
+      <w:contextualSpacing/>
+    </w:pPr>
+  </w:style>
 </w:styles>
 </file>
 

</xml_diff>